<commit_message>
Lab 0 final version
</commit_message>
<xml_diff>
--- a/lab_0/lab_0_report.docx
+++ b/lab_0/lab_0_report.docx
@@ -740,52 +740,26 @@
     </w:p>
     <w:p>
       <w:pPr>
-        <w:autoSpaceDE w:val="0"/>
-        <w:autoSpaceDN w:val="0"/>
-        <w:adjustRightInd w:val="0"/>
-        <w:rPr>
-          <w:rFonts w:ascii="Consolas" w:eastAsiaTheme="minorHAnsi" w:hAnsi="Consolas" w:cs="Consolas"/>
-          <w:color w:val="000000"/>
-          <w:sz w:val="19"/>
-          <w:szCs w:val="19"/>
-          <w:lang w:val="en-US" w:eastAsia="en-US"/>
-        </w:rPr>
-      </w:pPr>
-      <w:r>
-        <w:rPr>
-          <w:rFonts w:ascii="Consolas" w:eastAsiaTheme="minorHAnsi" w:hAnsi="Consolas" w:cs="Consolas"/>
-          <w:color w:val="808080"/>
-          <w:sz w:val="19"/>
-          <w:szCs w:val="19"/>
-          <w:lang w:val="en-US" w:eastAsia="en-US"/>
-        </w:rPr>
-        <w:t>#include</w:t>
-      </w:r>
-      <w:r>
-        <w:rPr>
-          <w:rFonts w:ascii="Consolas" w:eastAsiaTheme="minorHAnsi" w:hAnsi="Consolas" w:cs="Consolas"/>
-          <w:color w:val="000000"/>
-          <w:sz w:val="19"/>
-          <w:szCs w:val="19"/>
-          <w:lang w:val="en-US" w:eastAsia="en-US"/>
-        </w:rPr>
-        <w:t xml:space="preserve"> </w:t>
-      </w:r>
-      <w:r>
-        <w:rPr>
-          <w:rFonts w:ascii="Consolas" w:eastAsiaTheme="minorHAnsi" w:hAnsi="Consolas" w:cs="Consolas"/>
-          <w:color w:val="A31515"/>
-          <w:sz w:val="19"/>
-          <w:szCs w:val="19"/>
-          <w:lang w:val="en-US" w:eastAsia="en-US"/>
-        </w:rPr>
-        <w:t>&lt;</w:t>
-      </w:r>
-      <w:proofErr w:type="spellStart"/>
-      <w:r>
-        <w:rPr>
-          <w:rFonts w:ascii="Consolas" w:eastAsiaTheme="minorHAnsi" w:hAnsi="Consolas" w:cs="Consolas"/>
-          <w:color w:val="A31515"/>
+        <w:rPr>
+          <w:rFonts w:ascii="Consolas" w:eastAsiaTheme="minorHAnsi" w:hAnsi="Consolas" w:cs="Consolas"/>
+          <w:sz w:val="19"/>
+          <w:szCs w:val="19"/>
+          <w:lang w:val="en-US" w:eastAsia="en-US"/>
+        </w:rPr>
+      </w:pPr>
+      <w:r>
+        <w:rPr>
+          <w:rFonts w:ascii="Consolas" w:eastAsiaTheme="minorHAnsi" w:hAnsi="Consolas" w:cs="Consolas"/>
+          <w:sz w:val="19"/>
+          <w:szCs w:val="19"/>
+          <w:lang w:val="en-US" w:eastAsia="en-US"/>
+        </w:rPr>
+        <w:t>#include &lt;</w:t>
+      </w:r>
+      <w:proofErr w:type="spellStart"/>
+      <w:r>
+        <w:rPr>
+          <w:rFonts w:ascii="Consolas" w:eastAsiaTheme="minorHAnsi" w:hAnsi="Consolas" w:cs="Consolas"/>
           <w:sz w:val="19"/>
           <w:szCs w:val="19"/>
           <w:lang w:val="en-US" w:eastAsia="en-US"/>
@@ -796,7 +770,6 @@
       <w:r>
         <w:rPr>
           <w:rFonts w:ascii="Consolas" w:eastAsiaTheme="minorHAnsi" w:hAnsi="Consolas" w:cs="Consolas"/>
-          <w:color w:val="A31515"/>
           <w:sz w:val="19"/>
           <w:szCs w:val="19"/>
           <w:lang w:val="en-US" w:eastAsia="en-US"/>
@@ -806,102 +779,134 @@
     </w:p>
     <w:p>
       <w:pPr>
-        <w:autoSpaceDE w:val="0"/>
-        <w:autoSpaceDN w:val="0"/>
-        <w:adjustRightInd w:val="0"/>
-        <w:rPr>
-          <w:rFonts w:ascii="Consolas" w:eastAsiaTheme="minorHAnsi" w:hAnsi="Consolas" w:cs="Consolas"/>
-          <w:color w:val="000000"/>
-          <w:sz w:val="19"/>
-          <w:szCs w:val="19"/>
-          <w:lang w:val="en-US" w:eastAsia="en-US"/>
-        </w:rPr>
-      </w:pPr>
-      <w:r>
-        <w:rPr>
-          <w:rFonts w:ascii="Consolas" w:eastAsiaTheme="minorHAnsi" w:hAnsi="Consolas" w:cs="Consolas"/>
-          <w:color w:val="808080"/>
-          <w:sz w:val="19"/>
-          <w:szCs w:val="19"/>
-          <w:lang w:val="en-US" w:eastAsia="en-US"/>
-        </w:rPr>
-        <w:t>#include</w:t>
-      </w:r>
-      <w:r>
-        <w:rPr>
-          <w:rFonts w:ascii="Consolas" w:eastAsiaTheme="minorHAnsi" w:hAnsi="Consolas" w:cs="Consolas"/>
-          <w:color w:val="000000"/>
-          <w:sz w:val="19"/>
-          <w:szCs w:val="19"/>
-          <w:lang w:val="en-US" w:eastAsia="en-US"/>
-        </w:rPr>
-        <w:t xml:space="preserve"> </w:t>
-      </w:r>
-      <w:r>
-        <w:rPr>
-          <w:rFonts w:ascii="Consolas" w:eastAsiaTheme="minorHAnsi" w:hAnsi="Consolas" w:cs="Consolas"/>
-          <w:color w:val="A31515"/>
-          <w:sz w:val="19"/>
-          <w:szCs w:val="19"/>
-          <w:lang w:val="en-US" w:eastAsia="en-US"/>
-        </w:rPr>
-        <w:t>"</w:t>
-      </w:r>
-      <w:proofErr w:type="spellStart"/>
-      <w:r>
-        <w:rPr>
-          <w:rFonts w:ascii="Consolas" w:eastAsiaTheme="minorHAnsi" w:hAnsi="Consolas" w:cs="Consolas"/>
-          <w:color w:val="A31515"/>
-          <w:sz w:val="19"/>
-          <w:szCs w:val="19"/>
-          <w:lang w:val="en-US" w:eastAsia="en-US"/>
-        </w:rPr>
-        <w:t>windows.h</w:t>
-      </w:r>
-      <w:proofErr w:type="spellEnd"/>
-      <w:r>
-        <w:rPr>
-          <w:rFonts w:ascii="Consolas" w:eastAsiaTheme="minorHAnsi" w:hAnsi="Consolas" w:cs="Consolas"/>
-          <w:color w:val="A31515"/>
-          <w:sz w:val="19"/>
-          <w:szCs w:val="19"/>
-          <w:lang w:val="en-US" w:eastAsia="en-US"/>
-        </w:rPr>
-        <w:t>"</w:t>
-      </w:r>
-    </w:p>
-    <w:p>
-      <w:pPr>
-        <w:autoSpaceDE w:val="0"/>
-        <w:autoSpaceDN w:val="0"/>
-        <w:adjustRightInd w:val="0"/>
-        <w:rPr>
-          <w:rFonts w:ascii="Consolas" w:eastAsiaTheme="minorHAnsi" w:hAnsi="Consolas" w:cs="Consolas"/>
-          <w:color w:val="000000"/>
-          <w:sz w:val="19"/>
-          <w:szCs w:val="19"/>
-          <w:lang w:val="en-US" w:eastAsia="en-US"/>
-        </w:rPr>
-      </w:pPr>
-    </w:p>
-    <w:p>
-      <w:pPr>
-        <w:autoSpaceDE w:val="0"/>
-        <w:autoSpaceDN w:val="0"/>
-        <w:adjustRightInd w:val="0"/>
-        <w:rPr>
-          <w:rFonts w:ascii="Consolas" w:eastAsiaTheme="minorHAnsi" w:hAnsi="Consolas" w:cs="Consolas"/>
-          <w:color w:val="000000"/>
-          <w:sz w:val="19"/>
-          <w:szCs w:val="19"/>
-          <w:lang w:val="en-US" w:eastAsia="en-US"/>
-        </w:rPr>
-      </w:pPr>
-      <w:proofErr w:type="spellStart"/>
-      <w:r>
-        <w:rPr>
-          <w:rFonts w:ascii="Consolas" w:eastAsiaTheme="minorHAnsi" w:hAnsi="Consolas" w:cs="Consolas"/>
-          <w:color w:val="0000FF"/>
+        <w:rPr>
+          <w:rFonts w:ascii="Consolas" w:eastAsiaTheme="minorHAnsi" w:hAnsi="Consolas" w:cs="Consolas"/>
+          <w:sz w:val="19"/>
+          <w:szCs w:val="19"/>
+          <w:lang w:val="en-US" w:eastAsia="en-US"/>
+        </w:rPr>
+      </w:pPr>
+      <w:r>
+        <w:rPr>
+          <w:rFonts w:ascii="Consolas" w:eastAsiaTheme="minorHAnsi" w:hAnsi="Consolas" w:cs="Consolas"/>
+          <w:sz w:val="19"/>
+          <w:szCs w:val="19"/>
+          <w:lang w:val="en-US" w:eastAsia="en-US"/>
+        </w:rPr>
+        <w:t>#include &lt;</w:t>
+      </w:r>
+      <w:proofErr w:type="spellStart"/>
+      <w:r>
+        <w:rPr>
+          <w:rFonts w:ascii="Consolas" w:eastAsiaTheme="minorHAnsi" w:hAnsi="Consolas" w:cs="Consolas"/>
+          <w:sz w:val="19"/>
+          <w:szCs w:val="19"/>
+          <w:lang w:val="en-US" w:eastAsia="en-US"/>
+        </w:rPr>
+        <w:t>limits.h</w:t>
+      </w:r>
+      <w:proofErr w:type="spellEnd"/>
+      <w:r>
+        <w:rPr>
+          <w:rFonts w:ascii="Consolas" w:eastAsiaTheme="minorHAnsi" w:hAnsi="Consolas" w:cs="Consolas"/>
+          <w:sz w:val="19"/>
+          <w:szCs w:val="19"/>
+          <w:lang w:val="en-US" w:eastAsia="en-US"/>
+        </w:rPr>
+        <w:t>&gt;</w:t>
+      </w:r>
+    </w:p>
+    <w:p>
+      <w:pPr>
+        <w:rPr>
+          <w:rFonts w:ascii="Consolas" w:eastAsiaTheme="minorHAnsi" w:hAnsi="Consolas" w:cs="Consolas"/>
+          <w:sz w:val="19"/>
+          <w:szCs w:val="19"/>
+          <w:lang w:val="en-US" w:eastAsia="en-US"/>
+        </w:rPr>
+      </w:pPr>
+      <w:r>
+        <w:rPr>
+          <w:rFonts w:ascii="Consolas" w:eastAsiaTheme="minorHAnsi" w:hAnsi="Consolas" w:cs="Consolas"/>
+          <w:sz w:val="19"/>
+          <w:szCs w:val="19"/>
+          <w:lang w:val="en-US" w:eastAsia="en-US"/>
+        </w:rPr>
+        <w:t>#include &lt;</w:t>
+      </w:r>
+      <w:proofErr w:type="spellStart"/>
+      <w:r>
+        <w:rPr>
+          <w:rFonts w:ascii="Consolas" w:eastAsiaTheme="minorHAnsi" w:hAnsi="Consolas" w:cs="Consolas"/>
+          <w:sz w:val="19"/>
+          <w:szCs w:val="19"/>
+          <w:lang w:val="en-US" w:eastAsia="en-US"/>
+        </w:rPr>
+        <w:t>float.h</w:t>
+      </w:r>
+      <w:proofErr w:type="spellEnd"/>
+      <w:r>
+        <w:rPr>
+          <w:rFonts w:ascii="Consolas" w:eastAsiaTheme="minorHAnsi" w:hAnsi="Consolas" w:cs="Consolas"/>
+          <w:sz w:val="19"/>
+          <w:szCs w:val="19"/>
+          <w:lang w:val="en-US" w:eastAsia="en-US"/>
+        </w:rPr>
+        <w:t>&gt;</w:t>
+      </w:r>
+    </w:p>
+    <w:p>
+      <w:pPr>
+        <w:rPr>
+          <w:rFonts w:ascii="Consolas" w:eastAsiaTheme="minorHAnsi" w:hAnsi="Consolas" w:cs="Consolas"/>
+          <w:sz w:val="19"/>
+          <w:szCs w:val="19"/>
+          <w:lang w:val="en-US" w:eastAsia="en-US"/>
+        </w:rPr>
+      </w:pPr>
+    </w:p>
+    <w:p>
+      <w:pPr>
+        <w:rPr>
+          <w:rFonts w:ascii="Consolas" w:eastAsiaTheme="minorHAnsi" w:hAnsi="Consolas" w:cs="Consolas"/>
+          <w:sz w:val="19"/>
+          <w:szCs w:val="19"/>
+          <w:lang w:val="en-US" w:eastAsia="en-US"/>
+        </w:rPr>
+      </w:pPr>
+      <w:r>
+        <w:rPr>
+          <w:rFonts w:ascii="Consolas" w:eastAsiaTheme="minorHAnsi" w:hAnsi="Consolas" w:cs="Consolas"/>
+          <w:sz w:val="19"/>
+          <w:szCs w:val="19"/>
+          <w:lang w:val="en-US" w:eastAsia="en-US"/>
+        </w:rPr>
+        <w:t>#define UNSIGNED_MIN 0</w:t>
+      </w:r>
+    </w:p>
+    <w:p>
+      <w:pPr>
+        <w:rPr>
+          <w:rFonts w:ascii="Consolas" w:eastAsiaTheme="minorHAnsi" w:hAnsi="Consolas" w:cs="Consolas"/>
+          <w:sz w:val="19"/>
+          <w:szCs w:val="19"/>
+          <w:lang w:val="en-US" w:eastAsia="en-US"/>
+        </w:rPr>
+      </w:pPr>
+    </w:p>
+    <w:p>
+      <w:pPr>
+        <w:rPr>
+          <w:rFonts w:ascii="Consolas" w:eastAsiaTheme="minorHAnsi" w:hAnsi="Consolas" w:cs="Consolas"/>
+          <w:sz w:val="19"/>
+          <w:szCs w:val="19"/>
+          <w:lang w:val="en-US" w:eastAsia="en-US"/>
+        </w:rPr>
+      </w:pPr>
+      <w:proofErr w:type="spellStart"/>
+      <w:r>
+        <w:rPr>
+          <w:rFonts w:ascii="Consolas" w:eastAsiaTheme="minorHAnsi" w:hAnsi="Consolas" w:cs="Consolas"/>
           <w:sz w:val="19"/>
           <w:szCs w:val="19"/>
           <w:lang w:val="en-US" w:eastAsia="en-US"/>
@@ -912,77 +917,94 @@
       <w:r>
         <w:rPr>
           <w:rFonts w:ascii="Consolas" w:eastAsiaTheme="minorHAnsi" w:hAnsi="Consolas" w:cs="Consolas"/>
-          <w:color w:val="000000"/>
-          <w:sz w:val="19"/>
-          <w:szCs w:val="19"/>
-          <w:lang w:val="en-US" w:eastAsia="en-US"/>
-        </w:rPr>
-        <w:t xml:space="preserve"> </w:t>
-      </w:r>
+          <w:sz w:val="19"/>
+          <w:szCs w:val="19"/>
+          <w:lang w:val="en-US" w:eastAsia="en-US"/>
+        </w:rPr>
+        <w:t xml:space="preserve"> main(void)</w:t>
+      </w:r>
+    </w:p>
+    <w:p>
+      <w:pPr>
+        <w:rPr>
+          <w:rFonts w:ascii="Consolas" w:eastAsiaTheme="minorHAnsi" w:hAnsi="Consolas" w:cs="Consolas"/>
+          <w:sz w:val="19"/>
+          <w:szCs w:val="19"/>
+          <w:lang w:val="en-US" w:eastAsia="en-US"/>
+        </w:rPr>
+      </w:pPr>
+      <w:r>
+        <w:rPr>
+          <w:rFonts w:ascii="Consolas" w:eastAsiaTheme="minorHAnsi" w:hAnsi="Consolas" w:cs="Consolas"/>
+          <w:sz w:val="19"/>
+          <w:szCs w:val="19"/>
+          <w:lang w:val="en-US" w:eastAsia="en-US"/>
+        </w:rPr>
+        <w:t>{</w:t>
+      </w:r>
+    </w:p>
+    <w:p>
+      <w:pPr>
+        <w:rPr>
+          <w:rFonts w:ascii="Consolas" w:eastAsiaTheme="minorHAnsi" w:hAnsi="Consolas" w:cs="Consolas"/>
+          <w:sz w:val="19"/>
+          <w:szCs w:val="19"/>
+          <w:lang w:val="en-US" w:eastAsia="en-US"/>
+        </w:rPr>
+      </w:pPr>
+      <w:r>
+        <w:rPr>
+          <w:rFonts w:ascii="Consolas" w:eastAsiaTheme="minorHAnsi" w:hAnsi="Consolas" w:cs="Consolas"/>
+          <w:sz w:val="19"/>
+          <w:szCs w:val="19"/>
+          <w:lang w:val="en-US" w:eastAsia="en-US"/>
+        </w:rPr>
+        <w:t xml:space="preserve">    </w:t>
+      </w:r>
+      <w:proofErr w:type="spellStart"/>
       <w:proofErr w:type="gramStart"/>
       <w:r>
         <w:rPr>
           <w:rFonts w:ascii="Consolas" w:eastAsiaTheme="minorHAnsi" w:hAnsi="Consolas" w:cs="Consolas"/>
-          <w:color w:val="000000"/>
-          <w:sz w:val="19"/>
-          <w:szCs w:val="19"/>
-          <w:lang w:val="en-US" w:eastAsia="en-US"/>
-        </w:rPr>
-        <w:t>main(</w:t>
+          <w:sz w:val="19"/>
+          <w:szCs w:val="19"/>
+          <w:lang w:val="en-US" w:eastAsia="en-US"/>
+        </w:rPr>
+        <w:t>printf</w:t>
+      </w:r>
+      <w:proofErr w:type="spellEnd"/>
+      <w:r>
+        <w:rPr>
+          <w:rFonts w:ascii="Consolas" w:eastAsiaTheme="minorHAnsi" w:hAnsi="Consolas" w:cs="Consolas"/>
+          <w:sz w:val="19"/>
+          <w:szCs w:val="19"/>
+          <w:lang w:val="en-US" w:eastAsia="en-US"/>
+        </w:rPr>
+        <w:t>(</w:t>
       </w:r>
       <w:proofErr w:type="gramEnd"/>
       <w:r>
         <w:rPr>
           <w:rFonts w:ascii="Consolas" w:eastAsiaTheme="minorHAnsi" w:hAnsi="Consolas" w:cs="Consolas"/>
-          <w:color w:val="000000"/>
-          <w:sz w:val="19"/>
-          <w:szCs w:val="19"/>
-          <w:lang w:val="en-US" w:eastAsia="en-US"/>
-        </w:rPr>
-        <w:t>)</w:t>
-      </w:r>
-    </w:p>
-    <w:p>
-      <w:pPr>
-        <w:autoSpaceDE w:val="0"/>
-        <w:autoSpaceDN w:val="0"/>
-        <w:adjustRightInd w:val="0"/>
-        <w:rPr>
-          <w:rFonts w:ascii="Consolas" w:eastAsiaTheme="minorHAnsi" w:hAnsi="Consolas" w:cs="Consolas"/>
-          <w:color w:val="000000"/>
-          <w:sz w:val="19"/>
-          <w:szCs w:val="19"/>
-          <w:lang w:val="en-US" w:eastAsia="en-US"/>
-        </w:rPr>
-      </w:pPr>
-      <w:r>
-        <w:rPr>
-          <w:rFonts w:ascii="Consolas" w:eastAsiaTheme="minorHAnsi" w:hAnsi="Consolas" w:cs="Consolas"/>
-          <w:color w:val="000000"/>
-          <w:sz w:val="19"/>
-          <w:szCs w:val="19"/>
-          <w:lang w:val="en-US" w:eastAsia="en-US"/>
-        </w:rPr>
-        <w:t>{</w:t>
-      </w:r>
-    </w:p>
-    <w:p>
-      <w:pPr>
-        <w:autoSpaceDE w:val="0"/>
-        <w:autoSpaceDN w:val="0"/>
-        <w:adjustRightInd w:val="0"/>
-        <w:rPr>
-          <w:rFonts w:ascii="Consolas" w:eastAsiaTheme="minorHAnsi" w:hAnsi="Consolas" w:cs="Consolas"/>
-          <w:color w:val="000000"/>
-          <w:sz w:val="19"/>
-          <w:szCs w:val="19"/>
-          <w:lang w:val="en-US" w:eastAsia="en-US"/>
-        </w:rPr>
-      </w:pPr>
-      <w:r>
-        <w:rPr>
-          <w:rFonts w:ascii="Consolas" w:eastAsiaTheme="minorHAnsi" w:hAnsi="Consolas" w:cs="Consolas"/>
-          <w:color w:val="000000"/>
+          <w:sz w:val="19"/>
+          <w:szCs w:val="19"/>
+          <w:lang w:val="en-US" w:eastAsia="en-US"/>
+        </w:rPr>
+        <w:t>"                      *** Integer types ***\n");</w:t>
+      </w:r>
+    </w:p>
+    <w:p>
+      <w:pPr>
+        <w:rPr>
+          <w:rFonts w:ascii="Consolas" w:eastAsiaTheme="minorHAnsi" w:hAnsi="Consolas" w:cs="Consolas"/>
+          <w:sz w:val="19"/>
+          <w:szCs w:val="19"/>
+          <w:lang w:val="en-US" w:eastAsia="en-US"/>
+        </w:rPr>
+      </w:pPr>
+      <w:r>
+        <w:rPr>
+          <w:rFonts w:ascii="Consolas" w:eastAsiaTheme="minorHAnsi" w:hAnsi="Consolas" w:cs="Consolas"/>
           <w:sz w:val="19"/>
           <w:szCs w:val="19"/>
           <w:lang w:val="en-US" w:eastAsia="en-US"/>
@@ -990,11 +1012,49 @@
         <w:t xml:space="preserve">    </w:t>
       </w:r>
       <w:proofErr w:type="spellStart"/>
+      <w:r>
+        <w:rPr>
+          <w:rFonts w:ascii="Consolas" w:eastAsiaTheme="minorHAnsi" w:hAnsi="Consolas" w:cs="Consolas"/>
+          <w:sz w:val="19"/>
+          <w:szCs w:val="19"/>
+          <w:lang w:val="en-US" w:eastAsia="en-US"/>
+        </w:rPr>
+        <w:t>printf</w:t>
+      </w:r>
+      <w:proofErr w:type="spellEnd"/>
+      <w:r>
+        <w:rPr>
+          <w:rFonts w:ascii="Consolas" w:eastAsiaTheme="minorHAnsi" w:hAnsi="Consolas" w:cs="Consolas"/>
+          <w:sz w:val="19"/>
+          <w:szCs w:val="19"/>
+          <w:lang w:val="en-US" w:eastAsia="en-US"/>
+        </w:rPr>
+        <w:t>("+---------------+-----+---------------------+---------------------+\n");</w:t>
+      </w:r>
+    </w:p>
+    <w:p>
+      <w:pPr>
+        <w:rPr>
+          <w:rFonts w:ascii="Consolas" w:eastAsiaTheme="minorHAnsi" w:hAnsi="Consolas" w:cs="Consolas"/>
+          <w:sz w:val="19"/>
+          <w:szCs w:val="19"/>
+          <w:lang w:val="en-US" w:eastAsia="en-US"/>
+        </w:rPr>
+      </w:pPr>
+      <w:r>
+        <w:rPr>
+          <w:rFonts w:ascii="Consolas" w:eastAsiaTheme="minorHAnsi" w:hAnsi="Consolas" w:cs="Consolas"/>
+          <w:sz w:val="19"/>
+          <w:szCs w:val="19"/>
+          <w:lang w:val="en-US" w:eastAsia="en-US"/>
+        </w:rPr>
+        <w:t xml:space="preserve">    </w:t>
+      </w:r>
+      <w:proofErr w:type="spellStart"/>
       <w:proofErr w:type="gramStart"/>
       <w:r>
         <w:rPr>
           <w:rFonts w:ascii="Consolas" w:eastAsiaTheme="minorHAnsi" w:hAnsi="Consolas" w:cs="Consolas"/>
-          <w:color w:val="000000"/>
           <w:sz w:val="19"/>
           <w:szCs w:val="19"/>
           <w:lang w:val="en-US" w:eastAsia="en-US"/>
@@ -1005,7 +1065,6 @@
       <w:r>
         <w:rPr>
           <w:rFonts w:ascii="Consolas" w:eastAsiaTheme="minorHAnsi" w:hAnsi="Consolas" w:cs="Consolas"/>
-          <w:color w:val="000000"/>
           <w:sz w:val="19"/>
           <w:szCs w:val="19"/>
           <w:lang w:val="en-US" w:eastAsia="en-US"/>
@@ -1016,41 +1075,25 @@
       <w:r>
         <w:rPr>
           <w:rFonts w:ascii="Consolas" w:eastAsiaTheme="minorHAnsi" w:hAnsi="Consolas" w:cs="Consolas"/>
-          <w:color w:val="A31515"/>
-          <w:sz w:val="19"/>
-          <w:szCs w:val="19"/>
-          <w:lang w:val="en-US" w:eastAsia="en-US"/>
-        </w:rPr>
-        <w:t>"Basic data types\n"</w:t>
-      </w:r>
-      <w:r>
-        <w:rPr>
-          <w:rFonts w:ascii="Consolas" w:eastAsiaTheme="minorHAnsi" w:hAnsi="Consolas" w:cs="Consolas"/>
-          <w:color w:val="000000"/>
-          <w:sz w:val="19"/>
-          <w:szCs w:val="19"/>
-          <w:lang w:val="en-US" w:eastAsia="en-US"/>
-        </w:rPr>
-        <w:t>);</w:t>
-      </w:r>
-    </w:p>
-    <w:p>
-      <w:pPr>
-        <w:autoSpaceDE w:val="0"/>
-        <w:autoSpaceDN w:val="0"/>
-        <w:adjustRightInd w:val="0"/>
-        <w:rPr>
-          <w:rFonts w:ascii="Consolas" w:eastAsiaTheme="minorHAnsi" w:hAnsi="Consolas" w:cs="Consolas"/>
-          <w:color w:val="000000"/>
-          <w:sz w:val="19"/>
-          <w:szCs w:val="19"/>
-          <w:lang w:val="en-US" w:eastAsia="en-US"/>
-        </w:rPr>
-      </w:pPr>
-      <w:r>
-        <w:rPr>
-          <w:rFonts w:ascii="Consolas" w:eastAsiaTheme="minorHAnsi" w:hAnsi="Consolas" w:cs="Consolas"/>
-          <w:color w:val="000000"/>
+          <w:sz w:val="19"/>
+          <w:szCs w:val="19"/>
+          <w:lang w:val="en-US" w:eastAsia="en-US"/>
+        </w:rPr>
+        <w:t>"|     Type      |Bytes|        Min DEC      |       Max DEC       |\n");</w:t>
+      </w:r>
+    </w:p>
+    <w:p>
+      <w:pPr>
+        <w:rPr>
+          <w:rFonts w:ascii="Consolas" w:eastAsiaTheme="minorHAnsi" w:hAnsi="Consolas" w:cs="Consolas"/>
+          <w:sz w:val="19"/>
+          <w:szCs w:val="19"/>
+          <w:lang w:val="en-US" w:eastAsia="en-US"/>
+        </w:rPr>
+      </w:pPr>
+      <w:r>
+        <w:rPr>
+          <w:rFonts w:ascii="Consolas" w:eastAsiaTheme="minorHAnsi" w:hAnsi="Consolas" w:cs="Consolas"/>
           <w:sz w:val="19"/>
           <w:szCs w:val="19"/>
           <w:lang w:val="en-US" w:eastAsia="en-US"/>
@@ -1058,11 +1101,49 @@
         <w:t xml:space="preserve">    </w:t>
       </w:r>
       <w:proofErr w:type="spellStart"/>
+      <w:r>
+        <w:rPr>
+          <w:rFonts w:ascii="Consolas" w:eastAsiaTheme="minorHAnsi" w:hAnsi="Consolas" w:cs="Consolas"/>
+          <w:sz w:val="19"/>
+          <w:szCs w:val="19"/>
+          <w:lang w:val="en-US" w:eastAsia="en-US"/>
+        </w:rPr>
+        <w:t>printf</w:t>
+      </w:r>
+      <w:proofErr w:type="spellEnd"/>
+      <w:r>
+        <w:rPr>
+          <w:rFonts w:ascii="Consolas" w:eastAsiaTheme="minorHAnsi" w:hAnsi="Consolas" w:cs="Consolas"/>
+          <w:sz w:val="19"/>
+          <w:szCs w:val="19"/>
+          <w:lang w:val="en-US" w:eastAsia="en-US"/>
+        </w:rPr>
+        <w:t>("+---------------+-----+---------------------+---------------------+\n");</w:t>
+      </w:r>
+    </w:p>
+    <w:p>
+      <w:pPr>
+        <w:rPr>
+          <w:rFonts w:ascii="Consolas" w:eastAsiaTheme="minorHAnsi" w:hAnsi="Consolas" w:cs="Consolas"/>
+          <w:sz w:val="19"/>
+          <w:szCs w:val="19"/>
+          <w:lang w:val="en-US" w:eastAsia="en-US"/>
+        </w:rPr>
+      </w:pPr>
+      <w:r>
+        <w:rPr>
+          <w:rFonts w:ascii="Consolas" w:eastAsiaTheme="minorHAnsi" w:hAnsi="Consolas" w:cs="Consolas"/>
+          <w:sz w:val="19"/>
+          <w:szCs w:val="19"/>
+          <w:lang w:val="en-US" w:eastAsia="en-US"/>
+        </w:rPr>
+        <w:t xml:space="preserve">    </w:t>
+      </w:r>
+      <w:proofErr w:type="spellStart"/>
       <w:proofErr w:type="gramStart"/>
       <w:r>
         <w:rPr>
           <w:rFonts w:ascii="Consolas" w:eastAsiaTheme="minorHAnsi" w:hAnsi="Consolas" w:cs="Consolas"/>
-          <w:color w:val="000000"/>
           <w:sz w:val="19"/>
           <w:szCs w:val="19"/>
           <w:lang w:val="en-US" w:eastAsia="en-US"/>
@@ -1073,7 +1154,6 @@
       <w:r>
         <w:rPr>
           <w:rFonts w:ascii="Consolas" w:eastAsiaTheme="minorHAnsi" w:hAnsi="Consolas" w:cs="Consolas"/>
-          <w:color w:val="000000"/>
           <w:sz w:val="19"/>
           <w:szCs w:val="19"/>
           <w:lang w:val="en-US" w:eastAsia="en-US"/>
@@ -1084,41 +1164,45 @@
       <w:r>
         <w:rPr>
           <w:rFonts w:ascii="Consolas" w:eastAsiaTheme="minorHAnsi" w:hAnsi="Consolas" w:cs="Consolas"/>
-          <w:color w:val="A31515"/>
-          <w:sz w:val="19"/>
-          <w:szCs w:val="19"/>
-          <w:lang w:val="en-US" w:eastAsia="en-US"/>
-        </w:rPr>
-        <w:t>"+-----------+------+-------------+-------------+ \n"</w:t>
-      </w:r>
-      <w:r>
-        <w:rPr>
-          <w:rFonts w:ascii="Consolas" w:eastAsiaTheme="minorHAnsi" w:hAnsi="Consolas" w:cs="Consolas"/>
-          <w:color w:val="000000"/>
-          <w:sz w:val="19"/>
-          <w:szCs w:val="19"/>
-          <w:lang w:val="en-US" w:eastAsia="en-US"/>
-        </w:rPr>
-        <w:t>);</w:t>
-      </w:r>
-    </w:p>
-    <w:p>
-      <w:pPr>
-        <w:autoSpaceDE w:val="0"/>
-        <w:autoSpaceDN w:val="0"/>
-        <w:adjustRightInd w:val="0"/>
-        <w:rPr>
-          <w:rFonts w:ascii="Consolas" w:eastAsiaTheme="minorHAnsi" w:hAnsi="Consolas" w:cs="Consolas"/>
-          <w:color w:val="000000"/>
-          <w:sz w:val="19"/>
-          <w:szCs w:val="19"/>
-          <w:lang w:val="en-US" w:eastAsia="en-US"/>
-        </w:rPr>
-      </w:pPr>
-      <w:r>
-        <w:rPr>
-          <w:rFonts w:ascii="Consolas" w:eastAsiaTheme="minorHAnsi" w:hAnsi="Consolas" w:cs="Consolas"/>
-          <w:color w:val="000000"/>
+          <w:sz w:val="19"/>
+          <w:szCs w:val="19"/>
+          <w:lang w:val="en-US" w:eastAsia="en-US"/>
+        </w:rPr>
+        <w:t xml:space="preserve">"| unsigned char |%-5d|%-21d|%-21d|\n",     </w:t>
+      </w:r>
+      <w:proofErr w:type="spellStart"/>
+      <w:r>
+        <w:rPr>
+          <w:rFonts w:ascii="Consolas" w:eastAsiaTheme="minorHAnsi" w:hAnsi="Consolas" w:cs="Consolas"/>
+          <w:sz w:val="19"/>
+          <w:szCs w:val="19"/>
+          <w:lang w:val="en-US" w:eastAsia="en-US"/>
+        </w:rPr>
+        <w:t>sizeof</w:t>
+      </w:r>
+      <w:proofErr w:type="spellEnd"/>
+      <w:r>
+        <w:rPr>
+          <w:rFonts w:ascii="Consolas" w:eastAsiaTheme="minorHAnsi" w:hAnsi="Consolas" w:cs="Consolas"/>
+          <w:sz w:val="19"/>
+          <w:szCs w:val="19"/>
+          <w:lang w:val="en-US" w:eastAsia="en-US"/>
+        </w:rPr>
+        <w:t>(unsigned char),      UNSIGNED_MIN, UCHAR_MAX);</w:t>
+      </w:r>
+    </w:p>
+    <w:p>
+      <w:pPr>
+        <w:rPr>
+          <w:rFonts w:ascii="Consolas" w:eastAsiaTheme="minorHAnsi" w:hAnsi="Consolas" w:cs="Consolas"/>
+          <w:sz w:val="19"/>
+          <w:szCs w:val="19"/>
+          <w:lang w:val="en-US" w:eastAsia="en-US"/>
+        </w:rPr>
+      </w:pPr>
+      <w:r>
+        <w:rPr>
+          <w:rFonts w:ascii="Consolas" w:eastAsiaTheme="minorHAnsi" w:hAnsi="Consolas" w:cs="Consolas"/>
           <w:sz w:val="19"/>
           <w:szCs w:val="19"/>
           <w:lang w:val="en-US" w:eastAsia="en-US"/>
@@ -1126,11 +1210,49 @@
         <w:t xml:space="preserve">    </w:t>
       </w:r>
       <w:proofErr w:type="spellStart"/>
+      <w:r>
+        <w:rPr>
+          <w:rFonts w:ascii="Consolas" w:eastAsiaTheme="minorHAnsi" w:hAnsi="Consolas" w:cs="Consolas"/>
+          <w:sz w:val="19"/>
+          <w:szCs w:val="19"/>
+          <w:lang w:val="en-US" w:eastAsia="en-US"/>
+        </w:rPr>
+        <w:t>printf</w:t>
+      </w:r>
+      <w:proofErr w:type="spellEnd"/>
+      <w:r>
+        <w:rPr>
+          <w:rFonts w:ascii="Consolas" w:eastAsiaTheme="minorHAnsi" w:hAnsi="Consolas" w:cs="Consolas"/>
+          <w:sz w:val="19"/>
+          <w:szCs w:val="19"/>
+          <w:lang w:val="en-US" w:eastAsia="en-US"/>
+        </w:rPr>
+        <w:t>("+---------------+-----+---------------------+---------------------+\n");</w:t>
+      </w:r>
+    </w:p>
+    <w:p>
+      <w:pPr>
+        <w:rPr>
+          <w:rFonts w:ascii="Consolas" w:eastAsiaTheme="minorHAnsi" w:hAnsi="Consolas" w:cs="Consolas"/>
+          <w:sz w:val="19"/>
+          <w:szCs w:val="19"/>
+          <w:lang w:val="en-US" w:eastAsia="en-US"/>
+        </w:rPr>
+      </w:pPr>
+      <w:r>
+        <w:rPr>
+          <w:rFonts w:ascii="Consolas" w:eastAsiaTheme="minorHAnsi" w:hAnsi="Consolas" w:cs="Consolas"/>
+          <w:sz w:val="19"/>
+          <w:szCs w:val="19"/>
+          <w:lang w:val="en-US" w:eastAsia="en-US"/>
+        </w:rPr>
+        <w:t xml:space="preserve">    </w:t>
+      </w:r>
+      <w:proofErr w:type="spellStart"/>
       <w:proofErr w:type="gramStart"/>
       <w:r>
         <w:rPr>
           <w:rFonts w:ascii="Consolas" w:eastAsiaTheme="minorHAnsi" w:hAnsi="Consolas" w:cs="Consolas"/>
-          <w:color w:val="000000"/>
           <w:sz w:val="19"/>
           <w:szCs w:val="19"/>
           <w:lang w:val="en-US" w:eastAsia="en-US"/>
@@ -1141,7 +1263,6 @@
       <w:r>
         <w:rPr>
           <w:rFonts w:ascii="Consolas" w:eastAsiaTheme="minorHAnsi" w:hAnsi="Consolas" w:cs="Consolas"/>
-          <w:color w:val="000000"/>
           <w:sz w:val="19"/>
           <w:szCs w:val="19"/>
           <w:lang w:val="en-US" w:eastAsia="en-US"/>
@@ -1152,41 +1273,45 @@
       <w:r>
         <w:rPr>
           <w:rFonts w:ascii="Consolas" w:eastAsiaTheme="minorHAnsi" w:hAnsi="Consolas" w:cs="Consolas"/>
-          <w:color w:val="A31515"/>
-          <w:sz w:val="19"/>
-          <w:szCs w:val="19"/>
-          <w:lang w:val="en-US" w:eastAsia="en-US"/>
-        </w:rPr>
-        <w:t>"|    name   | size |     MAX     |     MIN     | \n"</w:t>
-      </w:r>
-      <w:r>
-        <w:rPr>
-          <w:rFonts w:ascii="Consolas" w:eastAsiaTheme="minorHAnsi" w:hAnsi="Consolas" w:cs="Consolas"/>
-          <w:color w:val="000000"/>
-          <w:sz w:val="19"/>
-          <w:szCs w:val="19"/>
-          <w:lang w:val="en-US" w:eastAsia="en-US"/>
-        </w:rPr>
-        <w:t>);</w:t>
-      </w:r>
-    </w:p>
-    <w:p>
-      <w:pPr>
-        <w:autoSpaceDE w:val="0"/>
-        <w:autoSpaceDN w:val="0"/>
-        <w:adjustRightInd w:val="0"/>
-        <w:rPr>
-          <w:rFonts w:ascii="Consolas" w:eastAsiaTheme="minorHAnsi" w:hAnsi="Consolas" w:cs="Consolas"/>
-          <w:color w:val="000000"/>
-          <w:sz w:val="19"/>
-          <w:szCs w:val="19"/>
-          <w:lang w:val="en-US" w:eastAsia="en-US"/>
-        </w:rPr>
-      </w:pPr>
-      <w:r>
-        <w:rPr>
-          <w:rFonts w:ascii="Consolas" w:eastAsiaTheme="minorHAnsi" w:hAnsi="Consolas" w:cs="Consolas"/>
-          <w:color w:val="000000"/>
+          <w:sz w:val="19"/>
+          <w:szCs w:val="19"/>
+          <w:lang w:val="en-US" w:eastAsia="en-US"/>
+        </w:rPr>
+        <w:t xml:space="preserve">"|  signed char  |%-5d|%-21d|%-21d|\n",     </w:t>
+      </w:r>
+      <w:proofErr w:type="spellStart"/>
+      <w:r>
+        <w:rPr>
+          <w:rFonts w:ascii="Consolas" w:eastAsiaTheme="minorHAnsi" w:hAnsi="Consolas" w:cs="Consolas"/>
+          <w:sz w:val="19"/>
+          <w:szCs w:val="19"/>
+          <w:lang w:val="en-US" w:eastAsia="en-US"/>
+        </w:rPr>
+        <w:t>sizeof</w:t>
+      </w:r>
+      <w:proofErr w:type="spellEnd"/>
+      <w:r>
+        <w:rPr>
+          <w:rFonts w:ascii="Consolas" w:eastAsiaTheme="minorHAnsi" w:hAnsi="Consolas" w:cs="Consolas"/>
+          <w:sz w:val="19"/>
+          <w:szCs w:val="19"/>
+          <w:lang w:val="en-US" w:eastAsia="en-US"/>
+        </w:rPr>
+        <w:t>(char),               CHAR_MIN, CHAR_MAX);</w:t>
+      </w:r>
+    </w:p>
+    <w:p>
+      <w:pPr>
+        <w:rPr>
+          <w:rFonts w:ascii="Consolas" w:eastAsiaTheme="minorHAnsi" w:hAnsi="Consolas" w:cs="Consolas"/>
+          <w:sz w:val="19"/>
+          <w:szCs w:val="19"/>
+          <w:lang w:val="en-US" w:eastAsia="en-US"/>
+        </w:rPr>
+      </w:pPr>
+      <w:r>
+        <w:rPr>
+          <w:rFonts w:ascii="Consolas" w:eastAsiaTheme="minorHAnsi" w:hAnsi="Consolas" w:cs="Consolas"/>
           <w:sz w:val="19"/>
           <w:szCs w:val="19"/>
           <w:lang w:val="en-US" w:eastAsia="en-US"/>
@@ -1194,11 +1319,49 @@
         <w:t xml:space="preserve">    </w:t>
       </w:r>
       <w:proofErr w:type="spellStart"/>
+      <w:r>
+        <w:rPr>
+          <w:rFonts w:ascii="Consolas" w:eastAsiaTheme="minorHAnsi" w:hAnsi="Consolas" w:cs="Consolas"/>
+          <w:sz w:val="19"/>
+          <w:szCs w:val="19"/>
+          <w:lang w:val="en-US" w:eastAsia="en-US"/>
+        </w:rPr>
+        <w:t>printf</w:t>
+      </w:r>
+      <w:proofErr w:type="spellEnd"/>
+      <w:r>
+        <w:rPr>
+          <w:rFonts w:ascii="Consolas" w:eastAsiaTheme="minorHAnsi" w:hAnsi="Consolas" w:cs="Consolas"/>
+          <w:sz w:val="19"/>
+          <w:szCs w:val="19"/>
+          <w:lang w:val="en-US" w:eastAsia="en-US"/>
+        </w:rPr>
+        <w:t>("+---------------+-----+---------------------+---------------------+\n");</w:t>
+      </w:r>
+    </w:p>
+    <w:p>
+      <w:pPr>
+        <w:rPr>
+          <w:rFonts w:ascii="Consolas" w:eastAsiaTheme="minorHAnsi" w:hAnsi="Consolas" w:cs="Consolas"/>
+          <w:sz w:val="19"/>
+          <w:szCs w:val="19"/>
+          <w:lang w:val="en-US" w:eastAsia="en-US"/>
+        </w:rPr>
+      </w:pPr>
+      <w:r>
+        <w:rPr>
+          <w:rFonts w:ascii="Consolas" w:eastAsiaTheme="minorHAnsi" w:hAnsi="Consolas" w:cs="Consolas"/>
+          <w:sz w:val="19"/>
+          <w:szCs w:val="19"/>
+          <w:lang w:val="en-US" w:eastAsia="en-US"/>
+        </w:rPr>
+        <w:t xml:space="preserve">    </w:t>
+      </w:r>
+      <w:proofErr w:type="spellStart"/>
       <w:proofErr w:type="gramStart"/>
       <w:r>
         <w:rPr>
           <w:rFonts w:ascii="Consolas" w:eastAsiaTheme="minorHAnsi" w:hAnsi="Consolas" w:cs="Consolas"/>
-          <w:color w:val="000000"/>
           <w:sz w:val="19"/>
           <w:szCs w:val="19"/>
           <w:lang w:val="en-US" w:eastAsia="en-US"/>
@@ -1209,7 +1372,6 @@
       <w:r>
         <w:rPr>
           <w:rFonts w:ascii="Consolas" w:eastAsiaTheme="minorHAnsi" w:hAnsi="Consolas" w:cs="Consolas"/>
-          <w:color w:val="000000"/>
           <w:sz w:val="19"/>
           <w:szCs w:val="19"/>
           <w:lang w:val="en-US" w:eastAsia="en-US"/>
@@ -1220,41 +1382,45 @@
       <w:r>
         <w:rPr>
           <w:rFonts w:ascii="Consolas" w:eastAsiaTheme="minorHAnsi" w:hAnsi="Consolas" w:cs="Consolas"/>
-          <w:color w:val="A31515"/>
-          <w:sz w:val="19"/>
-          <w:szCs w:val="19"/>
-          <w:lang w:val="en-US" w:eastAsia="en-US"/>
-        </w:rPr>
-        <w:t>"+-----------+------+-------------+-------------+ \n"</w:t>
-      </w:r>
-      <w:r>
-        <w:rPr>
-          <w:rFonts w:ascii="Consolas" w:eastAsiaTheme="minorHAnsi" w:hAnsi="Consolas" w:cs="Consolas"/>
-          <w:color w:val="000000"/>
-          <w:sz w:val="19"/>
-          <w:szCs w:val="19"/>
-          <w:lang w:val="en-US" w:eastAsia="en-US"/>
-        </w:rPr>
-        <w:t>);</w:t>
-      </w:r>
-    </w:p>
-    <w:p>
-      <w:pPr>
-        <w:autoSpaceDE w:val="0"/>
-        <w:autoSpaceDN w:val="0"/>
-        <w:adjustRightInd w:val="0"/>
-        <w:rPr>
-          <w:rFonts w:ascii="Consolas" w:eastAsiaTheme="minorHAnsi" w:hAnsi="Consolas" w:cs="Consolas"/>
-          <w:color w:val="000000"/>
-          <w:sz w:val="19"/>
-          <w:szCs w:val="19"/>
-          <w:lang w:val="en-US" w:eastAsia="en-US"/>
-        </w:rPr>
-      </w:pPr>
-      <w:r>
-        <w:rPr>
-          <w:rFonts w:ascii="Consolas" w:eastAsiaTheme="minorHAnsi" w:hAnsi="Consolas" w:cs="Consolas"/>
-          <w:color w:val="000000"/>
+          <w:sz w:val="19"/>
+          <w:szCs w:val="19"/>
+          <w:lang w:val="en-US" w:eastAsia="en-US"/>
+        </w:rPr>
+        <w:t xml:space="preserve">"| unsigned short|%-5d|%-21d|%-21u|\n",     </w:t>
+      </w:r>
+      <w:proofErr w:type="spellStart"/>
+      <w:r>
+        <w:rPr>
+          <w:rFonts w:ascii="Consolas" w:eastAsiaTheme="minorHAnsi" w:hAnsi="Consolas" w:cs="Consolas"/>
+          <w:sz w:val="19"/>
+          <w:szCs w:val="19"/>
+          <w:lang w:val="en-US" w:eastAsia="en-US"/>
+        </w:rPr>
+        <w:t>sizeof</w:t>
+      </w:r>
+      <w:proofErr w:type="spellEnd"/>
+      <w:r>
+        <w:rPr>
+          <w:rFonts w:ascii="Consolas" w:eastAsiaTheme="minorHAnsi" w:hAnsi="Consolas" w:cs="Consolas"/>
+          <w:sz w:val="19"/>
+          <w:szCs w:val="19"/>
+          <w:lang w:val="en-US" w:eastAsia="en-US"/>
+        </w:rPr>
+        <w:t>(unsigned short),     UNSIGNED_MIN, USHRT_MAX);</w:t>
+      </w:r>
+    </w:p>
+    <w:p>
+      <w:pPr>
+        <w:rPr>
+          <w:rFonts w:ascii="Consolas" w:eastAsiaTheme="minorHAnsi" w:hAnsi="Consolas" w:cs="Consolas"/>
+          <w:sz w:val="19"/>
+          <w:szCs w:val="19"/>
+          <w:lang w:val="en-US" w:eastAsia="en-US"/>
+        </w:rPr>
+      </w:pPr>
+      <w:r>
+        <w:rPr>
+          <w:rFonts w:ascii="Consolas" w:eastAsiaTheme="minorHAnsi" w:hAnsi="Consolas" w:cs="Consolas"/>
           <w:sz w:val="19"/>
           <w:szCs w:val="19"/>
           <w:lang w:val="en-US" w:eastAsia="en-US"/>
@@ -1262,11 +1428,49 @@
         <w:t xml:space="preserve">    </w:t>
       </w:r>
       <w:proofErr w:type="spellStart"/>
+      <w:r>
+        <w:rPr>
+          <w:rFonts w:ascii="Consolas" w:eastAsiaTheme="minorHAnsi" w:hAnsi="Consolas" w:cs="Consolas"/>
+          <w:sz w:val="19"/>
+          <w:szCs w:val="19"/>
+          <w:lang w:val="en-US" w:eastAsia="en-US"/>
+        </w:rPr>
+        <w:t>printf</w:t>
+      </w:r>
+      <w:proofErr w:type="spellEnd"/>
+      <w:r>
+        <w:rPr>
+          <w:rFonts w:ascii="Consolas" w:eastAsiaTheme="minorHAnsi" w:hAnsi="Consolas" w:cs="Consolas"/>
+          <w:sz w:val="19"/>
+          <w:szCs w:val="19"/>
+          <w:lang w:val="en-US" w:eastAsia="en-US"/>
+        </w:rPr>
+        <w:t>("+---------------+-----+---------------------+---------------------+\n");</w:t>
+      </w:r>
+    </w:p>
+    <w:p>
+      <w:pPr>
+        <w:rPr>
+          <w:rFonts w:ascii="Consolas" w:eastAsiaTheme="minorHAnsi" w:hAnsi="Consolas" w:cs="Consolas"/>
+          <w:sz w:val="19"/>
+          <w:szCs w:val="19"/>
+          <w:lang w:val="en-US" w:eastAsia="en-US"/>
+        </w:rPr>
+      </w:pPr>
+      <w:r>
+        <w:rPr>
+          <w:rFonts w:ascii="Consolas" w:eastAsiaTheme="minorHAnsi" w:hAnsi="Consolas" w:cs="Consolas"/>
+          <w:sz w:val="19"/>
+          <w:szCs w:val="19"/>
+          <w:lang w:val="en-US" w:eastAsia="en-US"/>
+        </w:rPr>
+        <w:t xml:space="preserve">    </w:t>
+      </w:r>
+      <w:proofErr w:type="spellStart"/>
       <w:proofErr w:type="gramStart"/>
       <w:r>
         <w:rPr>
           <w:rFonts w:ascii="Consolas" w:eastAsiaTheme="minorHAnsi" w:hAnsi="Consolas" w:cs="Consolas"/>
-          <w:color w:val="000000"/>
           <w:sz w:val="19"/>
           <w:szCs w:val="19"/>
           <w:lang w:val="en-US" w:eastAsia="en-US"/>
@@ -1277,7 +1481,6 @@
       <w:r>
         <w:rPr>
           <w:rFonts w:ascii="Consolas" w:eastAsiaTheme="minorHAnsi" w:hAnsi="Consolas" w:cs="Consolas"/>
-          <w:color w:val="000000"/>
           <w:sz w:val="19"/>
           <w:szCs w:val="19"/>
           <w:lang w:val="en-US" w:eastAsia="en-US"/>
@@ -1288,28 +1491,16 @@
       <w:r>
         <w:rPr>
           <w:rFonts w:ascii="Consolas" w:eastAsiaTheme="minorHAnsi" w:hAnsi="Consolas" w:cs="Consolas"/>
-          <w:color w:val="A31515"/>
-          <w:sz w:val="19"/>
-          <w:szCs w:val="19"/>
-          <w:lang w:val="en-US" w:eastAsia="en-US"/>
-        </w:rPr>
-        <w:t>"|    BYTE   |   %d  |     255     |      0      |\n"</w:t>
-      </w:r>
-      <w:r>
-        <w:rPr>
-          <w:rFonts w:ascii="Consolas" w:eastAsiaTheme="minorHAnsi" w:hAnsi="Consolas" w:cs="Consolas"/>
-          <w:color w:val="000000"/>
-          <w:sz w:val="19"/>
-          <w:szCs w:val="19"/>
-          <w:lang w:val="en-US" w:eastAsia="en-US"/>
-        </w:rPr>
-        <w:t xml:space="preserve">, </w:t>
-      </w:r>
-      <w:proofErr w:type="spellStart"/>
-      <w:r>
-        <w:rPr>
-          <w:rFonts w:ascii="Consolas" w:eastAsiaTheme="minorHAnsi" w:hAnsi="Consolas" w:cs="Consolas"/>
-          <w:color w:val="0000FF"/>
+          <w:sz w:val="19"/>
+          <w:szCs w:val="19"/>
+          <w:lang w:val="en-US" w:eastAsia="en-US"/>
+        </w:rPr>
+        <w:t xml:space="preserve">"|      short    |%-5d|%-21d|%-21d|\n",     </w:t>
+      </w:r>
+      <w:proofErr w:type="spellStart"/>
+      <w:r>
+        <w:rPr>
+          <w:rFonts w:ascii="Consolas" w:eastAsiaTheme="minorHAnsi" w:hAnsi="Consolas" w:cs="Consolas"/>
           <w:sz w:val="19"/>
           <w:szCs w:val="19"/>
           <w:lang w:val="en-US" w:eastAsia="en-US"/>
@@ -1320,51 +1511,174 @@
       <w:r>
         <w:rPr>
           <w:rFonts w:ascii="Consolas" w:eastAsiaTheme="minorHAnsi" w:hAnsi="Consolas" w:cs="Consolas"/>
-          <w:color w:val="000000"/>
+          <w:sz w:val="19"/>
+          <w:szCs w:val="19"/>
+          <w:lang w:val="en-US" w:eastAsia="en-US"/>
+        </w:rPr>
+        <w:t>(short),              SHRT_MIN, SHRT_MAX);</w:t>
+      </w:r>
+    </w:p>
+    <w:p>
+      <w:pPr>
+        <w:rPr>
+          <w:rFonts w:ascii="Consolas" w:eastAsiaTheme="minorHAnsi" w:hAnsi="Consolas" w:cs="Consolas"/>
+          <w:sz w:val="19"/>
+          <w:szCs w:val="19"/>
+          <w:lang w:val="en-US" w:eastAsia="en-US"/>
+        </w:rPr>
+      </w:pPr>
+      <w:r>
+        <w:rPr>
+          <w:rFonts w:ascii="Consolas" w:eastAsiaTheme="minorHAnsi" w:hAnsi="Consolas" w:cs="Consolas"/>
+          <w:sz w:val="19"/>
+          <w:szCs w:val="19"/>
+          <w:lang w:val="en-US" w:eastAsia="en-US"/>
+        </w:rPr>
+        <w:t xml:space="preserve">    </w:t>
+      </w:r>
+      <w:proofErr w:type="spellStart"/>
+      <w:r>
+        <w:rPr>
+          <w:rFonts w:ascii="Consolas" w:eastAsiaTheme="minorHAnsi" w:hAnsi="Consolas" w:cs="Consolas"/>
+          <w:sz w:val="19"/>
+          <w:szCs w:val="19"/>
+          <w:lang w:val="en-US" w:eastAsia="en-US"/>
+        </w:rPr>
+        <w:t>printf</w:t>
+      </w:r>
+      <w:proofErr w:type="spellEnd"/>
+      <w:r>
+        <w:rPr>
+          <w:rFonts w:ascii="Consolas" w:eastAsiaTheme="minorHAnsi" w:hAnsi="Consolas" w:cs="Consolas"/>
+          <w:sz w:val="19"/>
+          <w:szCs w:val="19"/>
+          <w:lang w:val="en-US" w:eastAsia="en-US"/>
+        </w:rPr>
+        <w:t>("+---------------+-----+---------------------+---------------------+\n");</w:t>
+      </w:r>
+    </w:p>
+    <w:p>
+      <w:pPr>
+        <w:rPr>
+          <w:rFonts w:ascii="Consolas" w:eastAsiaTheme="minorHAnsi" w:hAnsi="Consolas" w:cs="Consolas"/>
+          <w:sz w:val="19"/>
+          <w:szCs w:val="19"/>
+          <w:lang w:val="en-US" w:eastAsia="en-US"/>
+        </w:rPr>
+      </w:pPr>
+      <w:r>
+        <w:rPr>
+          <w:rFonts w:ascii="Consolas" w:eastAsiaTheme="minorHAnsi" w:hAnsi="Consolas" w:cs="Consolas"/>
+          <w:sz w:val="19"/>
+          <w:szCs w:val="19"/>
+          <w:lang w:val="en-US" w:eastAsia="en-US"/>
+        </w:rPr>
+        <w:t xml:space="preserve">    </w:t>
+      </w:r>
+      <w:proofErr w:type="spellStart"/>
+      <w:proofErr w:type="gramStart"/>
+      <w:r>
+        <w:rPr>
+          <w:rFonts w:ascii="Consolas" w:eastAsiaTheme="minorHAnsi" w:hAnsi="Consolas" w:cs="Consolas"/>
+          <w:sz w:val="19"/>
+          <w:szCs w:val="19"/>
+          <w:lang w:val="en-US" w:eastAsia="en-US"/>
+        </w:rPr>
+        <w:t>printf</w:t>
+      </w:r>
+      <w:proofErr w:type="spellEnd"/>
+      <w:r>
+        <w:rPr>
+          <w:rFonts w:ascii="Consolas" w:eastAsiaTheme="minorHAnsi" w:hAnsi="Consolas" w:cs="Consolas"/>
           <w:sz w:val="19"/>
           <w:szCs w:val="19"/>
           <w:lang w:val="en-US" w:eastAsia="en-US"/>
         </w:rPr>
         <w:t>(</w:t>
       </w:r>
-      <w:r>
-        <w:rPr>
-          <w:rFonts w:ascii="Consolas" w:eastAsiaTheme="minorHAnsi" w:hAnsi="Consolas" w:cs="Consolas"/>
-          <w:color w:val="2B91AF"/>
-          <w:sz w:val="19"/>
-          <w:szCs w:val="19"/>
-          <w:lang w:val="en-US" w:eastAsia="en-US"/>
-        </w:rPr>
-        <w:t>BYTE</w:t>
-      </w:r>
-      <w:r>
-        <w:rPr>
-          <w:rFonts w:ascii="Consolas" w:eastAsiaTheme="minorHAnsi" w:hAnsi="Consolas" w:cs="Consolas"/>
-          <w:color w:val="000000"/>
-          <w:sz w:val="19"/>
-          <w:szCs w:val="19"/>
-          <w:lang w:val="en-US" w:eastAsia="en-US"/>
-        </w:rPr>
-        <w:t>));</w:t>
-      </w:r>
-    </w:p>
-    <w:p>
-      <w:pPr>
-        <w:autoSpaceDE w:val="0"/>
-        <w:autoSpaceDN w:val="0"/>
-        <w:adjustRightInd w:val="0"/>
-        <w:rPr>
-          <w:rFonts w:ascii="Consolas" w:eastAsiaTheme="minorHAnsi" w:hAnsi="Consolas" w:cs="Consolas"/>
-          <w:color w:val="000000"/>
-          <w:sz w:val="19"/>
-          <w:szCs w:val="19"/>
-          <w:lang w:val="en-US" w:eastAsia="en-US"/>
-        </w:rPr>
-      </w:pPr>
-      <w:r>
-        <w:rPr>
-          <w:rFonts w:ascii="Consolas" w:eastAsiaTheme="minorHAnsi" w:hAnsi="Consolas" w:cs="Consolas"/>
-          <w:color w:val="000000"/>
+      <w:proofErr w:type="gramEnd"/>
+      <w:r>
+        <w:rPr>
+          <w:rFonts w:ascii="Consolas" w:eastAsiaTheme="minorHAnsi" w:hAnsi="Consolas" w:cs="Consolas"/>
+          <w:sz w:val="19"/>
+          <w:szCs w:val="19"/>
+          <w:lang w:val="en-US" w:eastAsia="en-US"/>
+        </w:rPr>
+        <w:t xml:space="preserve">"| unsigned </w:t>
+      </w:r>
+      <w:proofErr w:type="spellStart"/>
+      <w:r>
+        <w:rPr>
+          <w:rFonts w:ascii="Consolas" w:eastAsiaTheme="minorHAnsi" w:hAnsi="Consolas" w:cs="Consolas"/>
+          <w:sz w:val="19"/>
+          <w:szCs w:val="19"/>
+          <w:lang w:val="en-US" w:eastAsia="en-US"/>
+        </w:rPr>
+        <w:t>int</w:t>
+      </w:r>
+      <w:proofErr w:type="spellEnd"/>
+      <w:r>
+        <w:rPr>
+          <w:rFonts w:ascii="Consolas" w:eastAsiaTheme="minorHAnsi" w:hAnsi="Consolas" w:cs="Consolas"/>
+          <w:sz w:val="19"/>
+          <w:szCs w:val="19"/>
+          <w:lang w:val="en-US" w:eastAsia="en-US"/>
+        </w:rPr>
+        <w:t xml:space="preserve">  |%-5d|%-21d|%-21u|\n",     </w:t>
+      </w:r>
+      <w:proofErr w:type="spellStart"/>
+      <w:r>
+        <w:rPr>
+          <w:rFonts w:ascii="Consolas" w:eastAsiaTheme="minorHAnsi" w:hAnsi="Consolas" w:cs="Consolas"/>
+          <w:sz w:val="19"/>
+          <w:szCs w:val="19"/>
+          <w:lang w:val="en-US" w:eastAsia="en-US"/>
+        </w:rPr>
+        <w:t>sizeof</w:t>
+      </w:r>
+      <w:proofErr w:type="spellEnd"/>
+      <w:r>
+        <w:rPr>
+          <w:rFonts w:ascii="Consolas" w:eastAsiaTheme="minorHAnsi" w:hAnsi="Consolas" w:cs="Consolas"/>
+          <w:sz w:val="19"/>
+          <w:szCs w:val="19"/>
+          <w:lang w:val="en-US" w:eastAsia="en-US"/>
+        </w:rPr>
+        <w:t xml:space="preserve">(unsigned </w:t>
+      </w:r>
+      <w:proofErr w:type="spellStart"/>
+      <w:r>
+        <w:rPr>
+          <w:rFonts w:ascii="Consolas" w:eastAsiaTheme="minorHAnsi" w:hAnsi="Consolas" w:cs="Consolas"/>
+          <w:sz w:val="19"/>
+          <w:szCs w:val="19"/>
+          <w:lang w:val="en-US" w:eastAsia="en-US"/>
+        </w:rPr>
+        <w:t>int</w:t>
+      </w:r>
+      <w:proofErr w:type="spellEnd"/>
+      <w:r>
+        <w:rPr>
+          <w:rFonts w:ascii="Consolas" w:eastAsiaTheme="minorHAnsi" w:hAnsi="Consolas" w:cs="Consolas"/>
+          <w:sz w:val="19"/>
+          <w:szCs w:val="19"/>
+          <w:lang w:val="en-US" w:eastAsia="en-US"/>
+        </w:rPr>
+        <w:t>),       UNSIGNED_MIN, UINT_MAX);</w:t>
+      </w:r>
+    </w:p>
+    <w:p>
+      <w:pPr>
+        <w:rPr>
+          <w:rFonts w:ascii="Consolas" w:eastAsiaTheme="minorHAnsi" w:hAnsi="Consolas" w:cs="Consolas"/>
+          <w:sz w:val="19"/>
+          <w:szCs w:val="19"/>
+          <w:lang w:val="en-US" w:eastAsia="en-US"/>
+        </w:rPr>
+      </w:pPr>
+      <w:r>
+        <w:rPr>
+          <w:rFonts w:ascii="Consolas" w:eastAsiaTheme="minorHAnsi" w:hAnsi="Consolas" w:cs="Consolas"/>
           <w:sz w:val="19"/>
           <w:szCs w:val="19"/>
           <w:lang w:val="en-US" w:eastAsia="en-US"/>
@@ -1372,11 +1686,49 @@
         <w:t xml:space="preserve">    </w:t>
       </w:r>
       <w:proofErr w:type="spellStart"/>
+      <w:r>
+        <w:rPr>
+          <w:rFonts w:ascii="Consolas" w:eastAsiaTheme="minorHAnsi" w:hAnsi="Consolas" w:cs="Consolas"/>
+          <w:sz w:val="19"/>
+          <w:szCs w:val="19"/>
+          <w:lang w:val="en-US" w:eastAsia="en-US"/>
+        </w:rPr>
+        <w:t>printf</w:t>
+      </w:r>
+      <w:proofErr w:type="spellEnd"/>
+      <w:r>
+        <w:rPr>
+          <w:rFonts w:ascii="Consolas" w:eastAsiaTheme="minorHAnsi" w:hAnsi="Consolas" w:cs="Consolas"/>
+          <w:sz w:val="19"/>
+          <w:szCs w:val="19"/>
+          <w:lang w:val="en-US" w:eastAsia="en-US"/>
+        </w:rPr>
+        <w:t>("+---------------+-----+---------------------+---------------------+\n");</w:t>
+      </w:r>
+    </w:p>
+    <w:p>
+      <w:pPr>
+        <w:rPr>
+          <w:rFonts w:ascii="Consolas" w:eastAsiaTheme="minorHAnsi" w:hAnsi="Consolas" w:cs="Consolas"/>
+          <w:sz w:val="19"/>
+          <w:szCs w:val="19"/>
+          <w:lang w:val="en-US" w:eastAsia="en-US"/>
+        </w:rPr>
+      </w:pPr>
+      <w:r>
+        <w:rPr>
+          <w:rFonts w:ascii="Consolas" w:eastAsiaTheme="minorHAnsi" w:hAnsi="Consolas" w:cs="Consolas"/>
+          <w:sz w:val="19"/>
+          <w:szCs w:val="19"/>
+          <w:lang w:val="en-US" w:eastAsia="en-US"/>
+        </w:rPr>
+        <w:t xml:space="preserve">    </w:t>
+      </w:r>
+      <w:proofErr w:type="spellStart"/>
       <w:proofErr w:type="gramStart"/>
       <w:r>
         <w:rPr>
           <w:rFonts w:ascii="Consolas" w:eastAsiaTheme="minorHAnsi" w:hAnsi="Consolas" w:cs="Consolas"/>
-          <w:color w:val="000000"/>
           <w:sz w:val="19"/>
           <w:szCs w:val="19"/>
           <w:lang w:val="en-US" w:eastAsia="en-US"/>
@@ -1387,7 +1739,6 @@
       <w:r>
         <w:rPr>
           <w:rFonts w:ascii="Consolas" w:eastAsiaTheme="minorHAnsi" w:hAnsi="Consolas" w:cs="Consolas"/>
-          <w:color w:val="000000"/>
           <w:sz w:val="19"/>
           <w:szCs w:val="19"/>
           <w:lang w:val="en-US" w:eastAsia="en-US"/>
@@ -1398,41 +1749,85 @@
       <w:r>
         <w:rPr>
           <w:rFonts w:ascii="Consolas" w:eastAsiaTheme="minorHAnsi" w:hAnsi="Consolas" w:cs="Consolas"/>
-          <w:color w:val="A31515"/>
-          <w:sz w:val="19"/>
-          <w:szCs w:val="19"/>
-          <w:lang w:val="en-US" w:eastAsia="en-US"/>
-        </w:rPr>
-        <w:t>"+-----------+------+-------------+-------------+ \n"</w:t>
-      </w:r>
-      <w:r>
-        <w:rPr>
-          <w:rFonts w:ascii="Consolas" w:eastAsiaTheme="minorHAnsi" w:hAnsi="Consolas" w:cs="Consolas"/>
-          <w:color w:val="000000"/>
-          <w:sz w:val="19"/>
-          <w:szCs w:val="19"/>
-          <w:lang w:val="en-US" w:eastAsia="en-US"/>
-        </w:rPr>
-        <w:t>);</w:t>
-      </w:r>
-    </w:p>
-    <w:p>
-      <w:pPr>
-        <w:autoSpaceDE w:val="0"/>
-        <w:autoSpaceDN w:val="0"/>
-        <w:adjustRightInd w:val="0"/>
-        <w:rPr>
-          <w:rFonts w:ascii="Consolas" w:eastAsiaTheme="minorHAnsi" w:hAnsi="Consolas" w:cs="Consolas"/>
-          <w:color w:val="000000"/>
-          <w:sz w:val="19"/>
-          <w:szCs w:val="19"/>
-          <w:lang w:val="en-US" w:eastAsia="en-US"/>
-        </w:rPr>
-      </w:pPr>
-      <w:r>
-        <w:rPr>
-          <w:rFonts w:ascii="Consolas" w:eastAsiaTheme="minorHAnsi" w:hAnsi="Consolas" w:cs="Consolas"/>
-          <w:color w:val="000000"/>
+          <w:sz w:val="19"/>
+          <w:szCs w:val="19"/>
+          <w:lang w:val="en-US" w:eastAsia="en-US"/>
+        </w:rPr>
+        <w:t xml:space="preserve">"|      </w:t>
+      </w:r>
+      <w:proofErr w:type="spellStart"/>
+      <w:r>
+        <w:rPr>
+          <w:rFonts w:ascii="Consolas" w:eastAsiaTheme="minorHAnsi" w:hAnsi="Consolas" w:cs="Consolas"/>
+          <w:sz w:val="19"/>
+          <w:szCs w:val="19"/>
+          <w:lang w:val="en-US" w:eastAsia="en-US"/>
+        </w:rPr>
+        <w:t>int</w:t>
+      </w:r>
+      <w:proofErr w:type="spellEnd"/>
+      <w:r>
+        <w:rPr>
+          <w:rFonts w:ascii="Consolas" w:eastAsiaTheme="minorHAnsi" w:hAnsi="Consolas" w:cs="Consolas"/>
+          <w:sz w:val="19"/>
+          <w:szCs w:val="19"/>
+          <w:lang w:val="en-US" w:eastAsia="en-US"/>
+        </w:rPr>
+        <w:t xml:space="preserve">      |%-5d|%-21d|%-21d|\n",     </w:t>
+      </w:r>
+      <w:proofErr w:type="spellStart"/>
+      <w:r>
+        <w:rPr>
+          <w:rFonts w:ascii="Consolas" w:eastAsiaTheme="minorHAnsi" w:hAnsi="Consolas" w:cs="Consolas"/>
+          <w:sz w:val="19"/>
+          <w:szCs w:val="19"/>
+          <w:lang w:val="en-US" w:eastAsia="en-US"/>
+        </w:rPr>
+        <w:t>sizeof</w:t>
+      </w:r>
+      <w:proofErr w:type="spellEnd"/>
+      <w:r>
+        <w:rPr>
+          <w:rFonts w:ascii="Consolas" w:eastAsiaTheme="minorHAnsi" w:hAnsi="Consolas" w:cs="Consolas"/>
+          <w:sz w:val="19"/>
+          <w:szCs w:val="19"/>
+          <w:lang w:val="en-US" w:eastAsia="en-US"/>
+        </w:rPr>
+        <w:t>(</w:t>
+      </w:r>
+      <w:proofErr w:type="spellStart"/>
+      <w:r>
+        <w:rPr>
+          <w:rFonts w:ascii="Consolas" w:eastAsiaTheme="minorHAnsi" w:hAnsi="Consolas" w:cs="Consolas"/>
+          <w:sz w:val="19"/>
+          <w:szCs w:val="19"/>
+          <w:lang w:val="en-US" w:eastAsia="en-US"/>
+        </w:rPr>
+        <w:t>int</w:t>
+      </w:r>
+      <w:proofErr w:type="spellEnd"/>
+      <w:r>
+        <w:rPr>
+          <w:rFonts w:ascii="Consolas" w:eastAsiaTheme="minorHAnsi" w:hAnsi="Consolas" w:cs="Consolas"/>
+          <w:sz w:val="19"/>
+          <w:szCs w:val="19"/>
+          <w:lang w:val="en-US" w:eastAsia="en-US"/>
+        </w:rPr>
+        <w:t>),                INT_MIN, INT_MAX);</w:t>
+      </w:r>
+    </w:p>
+    <w:p>
+      <w:pPr>
+        <w:rPr>
+          <w:rFonts w:ascii="Consolas" w:eastAsiaTheme="minorHAnsi" w:hAnsi="Consolas" w:cs="Consolas"/>
+          <w:sz w:val="19"/>
+          <w:szCs w:val="19"/>
+          <w:lang w:val="en-US" w:eastAsia="en-US"/>
+        </w:rPr>
+      </w:pPr>
+      <w:r>
+        <w:rPr>
+          <w:rFonts w:ascii="Consolas" w:eastAsiaTheme="minorHAnsi" w:hAnsi="Consolas" w:cs="Consolas"/>
           <w:sz w:val="19"/>
           <w:szCs w:val="19"/>
           <w:lang w:val="en-US" w:eastAsia="en-US"/>
@@ -1440,11 +1835,49 @@
         <w:t xml:space="preserve">    </w:t>
       </w:r>
       <w:proofErr w:type="spellStart"/>
+      <w:r>
+        <w:rPr>
+          <w:rFonts w:ascii="Consolas" w:eastAsiaTheme="minorHAnsi" w:hAnsi="Consolas" w:cs="Consolas"/>
+          <w:sz w:val="19"/>
+          <w:szCs w:val="19"/>
+          <w:lang w:val="en-US" w:eastAsia="en-US"/>
+        </w:rPr>
+        <w:t>printf</w:t>
+      </w:r>
+      <w:proofErr w:type="spellEnd"/>
+      <w:r>
+        <w:rPr>
+          <w:rFonts w:ascii="Consolas" w:eastAsiaTheme="minorHAnsi" w:hAnsi="Consolas" w:cs="Consolas"/>
+          <w:sz w:val="19"/>
+          <w:szCs w:val="19"/>
+          <w:lang w:val="en-US" w:eastAsia="en-US"/>
+        </w:rPr>
+        <w:t>("+---------------+-----+---------------------+---------------------+\n");</w:t>
+      </w:r>
+    </w:p>
+    <w:p>
+      <w:pPr>
+        <w:rPr>
+          <w:rFonts w:ascii="Consolas" w:eastAsiaTheme="minorHAnsi" w:hAnsi="Consolas" w:cs="Consolas"/>
+          <w:sz w:val="19"/>
+          <w:szCs w:val="19"/>
+          <w:lang w:val="en-US" w:eastAsia="en-US"/>
+        </w:rPr>
+      </w:pPr>
+      <w:r>
+        <w:rPr>
+          <w:rFonts w:ascii="Consolas" w:eastAsiaTheme="minorHAnsi" w:hAnsi="Consolas" w:cs="Consolas"/>
+          <w:sz w:val="19"/>
+          <w:szCs w:val="19"/>
+          <w:lang w:val="en-US" w:eastAsia="en-US"/>
+        </w:rPr>
+        <w:t xml:space="preserve">    </w:t>
+      </w:r>
+      <w:proofErr w:type="spellStart"/>
       <w:proofErr w:type="gramStart"/>
       <w:r>
         <w:rPr>
           <w:rFonts w:ascii="Consolas" w:eastAsiaTheme="minorHAnsi" w:hAnsi="Consolas" w:cs="Consolas"/>
-          <w:color w:val="000000"/>
           <w:sz w:val="19"/>
           <w:szCs w:val="19"/>
           <w:lang w:val="en-US" w:eastAsia="en-US"/>
@@ -1455,7 +1888,6 @@
       <w:r>
         <w:rPr>
           <w:rFonts w:ascii="Consolas" w:eastAsiaTheme="minorHAnsi" w:hAnsi="Consolas" w:cs="Consolas"/>
-          <w:color w:val="000000"/>
           <w:sz w:val="19"/>
           <w:szCs w:val="19"/>
           <w:lang w:val="en-US" w:eastAsia="en-US"/>
@@ -1466,28 +1898,16 @@
       <w:r>
         <w:rPr>
           <w:rFonts w:ascii="Consolas" w:eastAsiaTheme="minorHAnsi" w:hAnsi="Consolas" w:cs="Consolas"/>
-          <w:color w:val="A31515"/>
-          <w:sz w:val="19"/>
-          <w:szCs w:val="19"/>
-          <w:lang w:val="en-US" w:eastAsia="en-US"/>
-        </w:rPr>
-        <w:t>"|    SHORT  |   %d  |    32767    |   -32768    |\n"</w:t>
-      </w:r>
-      <w:r>
-        <w:rPr>
-          <w:rFonts w:ascii="Consolas" w:eastAsiaTheme="minorHAnsi" w:hAnsi="Consolas" w:cs="Consolas"/>
-          <w:color w:val="000000"/>
-          <w:sz w:val="19"/>
-          <w:szCs w:val="19"/>
-          <w:lang w:val="en-US" w:eastAsia="en-US"/>
-        </w:rPr>
-        <w:t xml:space="preserve">, </w:t>
-      </w:r>
-      <w:proofErr w:type="spellStart"/>
-      <w:r>
-        <w:rPr>
-          <w:rFonts w:ascii="Consolas" w:eastAsiaTheme="minorHAnsi" w:hAnsi="Consolas" w:cs="Consolas"/>
-          <w:color w:val="0000FF"/>
+          <w:sz w:val="19"/>
+          <w:szCs w:val="19"/>
+          <w:lang w:val="en-US" w:eastAsia="en-US"/>
+        </w:rPr>
+        <w:t xml:space="preserve">"| unsigned long |%-5d|%-21d|%-21u|\n",     </w:t>
+      </w:r>
+      <w:proofErr w:type="spellStart"/>
+      <w:r>
+        <w:rPr>
+          <w:rFonts w:ascii="Consolas" w:eastAsiaTheme="minorHAnsi" w:hAnsi="Consolas" w:cs="Consolas"/>
           <w:sz w:val="19"/>
           <w:szCs w:val="19"/>
           <w:lang w:val="en-US" w:eastAsia="en-US"/>
@@ -1498,51 +1918,134 @@
       <w:r>
         <w:rPr>
           <w:rFonts w:ascii="Consolas" w:eastAsiaTheme="minorHAnsi" w:hAnsi="Consolas" w:cs="Consolas"/>
-          <w:color w:val="000000"/>
+          <w:sz w:val="19"/>
+          <w:szCs w:val="19"/>
+          <w:lang w:val="en-US" w:eastAsia="en-US"/>
+        </w:rPr>
+        <w:t>(unsigned long),      UNSIGNED_MIN, ULONG_MAX);</w:t>
+      </w:r>
+    </w:p>
+    <w:p>
+      <w:pPr>
+        <w:rPr>
+          <w:rFonts w:ascii="Consolas" w:eastAsiaTheme="minorHAnsi" w:hAnsi="Consolas" w:cs="Consolas"/>
+          <w:sz w:val="19"/>
+          <w:szCs w:val="19"/>
+          <w:lang w:val="en-US" w:eastAsia="en-US"/>
+        </w:rPr>
+      </w:pPr>
+      <w:r>
+        <w:rPr>
+          <w:rFonts w:ascii="Consolas" w:eastAsiaTheme="minorHAnsi" w:hAnsi="Consolas" w:cs="Consolas"/>
+          <w:sz w:val="19"/>
+          <w:szCs w:val="19"/>
+          <w:lang w:val="en-US" w:eastAsia="en-US"/>
+        </w:rPr>
+        <w:t xml:space="preserve">    </w:t>
+      </w:r>
+      <w:proofErr w:type="spellStart"/>
+      <w:r>
+        <w:rPr>
+          <w:rFonts w:ascii="Consolas" w:eastAsiaTheme="minorHAnsi" w:hAnsi="Consolas" w:cs="Consolas"/>
+          <w:sz w:val="19"/>
+          <w:szCs w:val="19"/>
+          <w:lang w:val="en-US" w:eastAsia="en-US"/>
+        </w:rPr>
+        <w:t>printf</w:t>
+      </w:r>
+      <w:proofErr w:type="spellEnd"/>
+      <w:r>
+        <w:rPr>
+          <w:rFonts w:ascii="Consolas" w:eastAsiaTheme="minorHAnsi" w:hAnsi="Consolas" w:cs="Consolas"/>
+          <w:sz w:val="19"/>
+          <w:szCs w:val="19"/>
+          <w:lang w:val="en-US" w:eastAsia="en-US"/>
+        </w:rPr>
+        <w:t>("+---------------+-----+---------------------+---------------------+\n");</w:t>
+      </w:r>
+    </w:p>
+    <w:p>
+      <w:pPr>
+        <w:rPr>
+          <w:rFonts w:ascii="Consolas" w:eastAsiaTheme="minorHAnsi" w:hAnsi="Consolas" w:cs="Consolas"/>
+          <w:sz w:val="19"/>
+          <w:szCs w:val="19"/>
+          <w:lang w:val="en-US" w:eastAsia="en-US"/>
+        </w:rPr>
+      </w:pPr>
+      <w:r>
+        <w:rPr>
+          <w:rFonts w:ascii="Consolas" w:eastAsiaTheme="minorHAnsi" w:hAnsi="Consolas" w:cs="Consolas"/>
+          <w:sz w:val="19"/>
+          <w:szCs w:val="19"/>
+          <w:lang w:val="en-US" w:eastAsia="en-US"/>
+        </w:rPr>
+        <w:t xml:space="preserve">    </w:t>
+      </w:r>
+      <w:proofErr w:type="spellStart"/>
+      <w:proofErr w:type="gramStart"/>
+      <w:r>
+        <w:rPr>
+          <w:rFonts w:ascii="Consolas" w:eastAsiaTheme="minorHAnsi" w:hAnsi="Consolas" w:cs="Consolas"/>
+          <w:sz w:val="19"/>
+          <w:szCs w:val="19"/>
+          <w:lang w:val="en-US" w:eastAsia="en-US"/>
+        </w:rPr>
+        <w:t>printf</w:t>
+      </w:r>
+      <w:proofErr w:type="spellEnd"/>
+      <w:r>
+        <w:rPr>
+          <w:rFonts w:ascii="Consolas" w:eastAsiaTheme="minorHAnsi" w:hAnsi="Consolas" w:cs="Consolas"/>
           <w:sz w:val="19"/>
           <w:szCs w:val="19"/>
           <w:lang w:val="en-US" w:eastAsia="en-US"/>
         </w:rPr>
         <w:t>(</w:t>
       </w:r>
-      <w:r>
-        <w:rPr>
-          <w:rFonts w:ascii="Consolas" w:eastAsiaTheme="minorHAnsi" w:hAnsi="Consolas" w:cs="Consolas"/>
-          <w:color w:val="2B91AF"/>
-          <w:sz w:val="19"/>
-          <w:szCs w:val="19"/>
-          <w:lang w:val="en-US" w:eastAsia="en-US"/>
-        </w:rPr>
-        <w:t>SHORT</w:t>
-      </w:r>
-      <w:r>
-        <w:rPr>
-          <w:rFonts w:ascii="Consolas" w:eastAsiaTheme="minorHAnsi" w:hAnsi="Consolas" w:cs="Consolas"/>
-          <w:color w:val="000000"/>
-          <w:sz w:val="19"/>
-          <w:szCs w:val="19"/>
-          <w:lang w:val="en-US" w:eastAsia="en-US"/>
-        </w:rPr>
-        <w:t>));</w:t>
-      </w:r>
-    </w:p>
-    <w:p>
-      <w:pPr>
-        <w:autoSpaceDE w:val="0"/>
-        <w:autoSpaceDN w:val="0"/>
-        <w:adjustRightInd w:val="0"/>
-        <w:rPr>
-          <w:rFonts w:ascii="Consolas" w:eastAsiaTheme="minorHAnsi" w:hAnsi="Consolas" w:cs="Consolas"/>
-          <w:color w:val="000000"/>
-          <w:sz w:val="19"/>
-          <w:szCs w:val="19"/>
-          <w:lang w:val="en-US" w:eastAsia="en-US"/>
-        </w:rPr>
-      </w:pPr>
-      <w:r>
-        <w:rPr>
-          <w:rFonts w:ascii="Consolas" w:eastAsiaTheme="minorHAnsi" w:hAnsi="Consolas" w:cs="Consolas"/>
-          <w:color w:val="000000"/>
+      <w:proofErr w:type="gramEnd"/>
+      <w:r>
+        <w:rPr>
+          <w:rFonts w:ascii="Consolas" w:eastAsiaTheme="minorHAnsi" w:hAnsi="Consolas" w:cs="Consolas"/>
+          <w:sz w:val="19"/>
+          <w:szCs w:val="19"/>
+          <w:lang w:val="en-US" w:eastAsia="en-US"/>
+        </w:rPr>
+        <w:t xml:space="preserve">"|      long     |%-5d|%-21ld|%-21ld|\n",   </w:t>
+      </w:r>
+      <w:proofErr w:type="spellStart"/>
+      <w:r>
+        <w:rPr>
+          <w:rFonts w:ascii="Consolas" w:eastAsiaTheme="minorHAnsi" w:hAnsi="Consolas" w:cs="Consolas"/>
+          <w:sz w:val="19"/>
+          <w:szCs w:val="19"/>
+          <w:lang w:val="en-US" w:eastAsia="en-US"/>
+        </w:rPr>
+        <w:t>sizeof</w:t>
+      </w:r>
+      <w:proofErr w:type="spellEnd"/>
+      <w:r>
+        <w:rPr>
+          <w:rFonts w:ascii="Consolas" w:eastAsiaTheme="minorHAnsi" w:hAnsi="Consolas" w:cs="Consolas"/>
+          <w:sz w:val="19"/>
+          <w:szCs w:val="19"/>
+          <w:lang w:val="en-US" w:eastAsia="en-US"/>
+        </w:rPr>
+        <w:t>(long),               LONG_MIN, LONG_MAX);</w:t>
+      </w:r>
+    </w:p>
+    <w:p>
+      <w:pPr>
+        <w:rPr>
+          <w:rFonts w:ascii="Consolas" w:eastAsiaTheme="minorHAnsi" w:hAnsi="Consolas" w:cs="Consolas"/>
+          <w:sz w:val="19"/>
+          <w:szCs w:val="19"/>
+          <w:lang w:val="en-US" w:eastAsia="en-US"/>
+        </w:rPr>
+      </w:pPr>
+      <w:r>
+        <w:rPr>
+          <w:rFonts w:ascii="Consolas" w:eastAsiaTheme="minorHAnsi" w:hAnsi="Consolas" w:cs="Consolas"/>
           <w:sz w:val="19"/>
           <w:szCs w:val="19"/>
           <w:lang w:val="en-US" w:eastAsia="en-US"/>
@@ -1550,11 +2053,49 @@
         <w:t xml:space="preserve">    </w:t>
       </w:r>
       <w:proofErr w:type="spellStart"/>
+      <w:r>
+        <w:rPr>
+          <w:rFonts w:ascii="Consolas" w:eastAsiaTheme="minorHAnsi" w:hAnsi="Consolas" w:cs="Consolas"/>
+          <w:sz w:val="19"/>
+          <w:szCs w:val="19"/>
+          <w:lang w:val="en-US" w:eastAsia="en-US"/>
+        </w:rPr>
+        <w:t>printf</w:t>
+      </w:r>
+      <w:proofErr w:type="spellEnd"/>
+      <w:r>
+        <w:rPr>
+          <w:rFonts w:ascii="Consolas" w:eastAsiaTheme="minorHAnsi" w:hAnsi="Consolas" w:cs="Consolas"/>
+          <w:sz w:val="19"/>
+          <w:szCs w:val="19"/>
+          <w:lang w:val="en-US" w:eastAsia="en-US"/>
+        </w:rPr>
+        <w:t>("+---------------+-----+---------------------+---------------------+\n");</w:t>
+      </w:r>
+    </w:p>
+    <w:p>
+      <w:pPr>
+        <w:rPr>
+          <w:rFonts w:ascii="Consolas" w:eastAsiaTheme="minorHAnsi" w:hAnsi="Consolas" w:cs="Consolas"/>
+          <w:sz w:val="19"/>
+          <w:szCs w:val="19"/>
+          <w:lang w:val="en-US" w:eastAsia="en-US"/>
+        </w:rPr>
+      </w:pPr>
+      <w:r>
+        <w:rPr>
+          <w:rFonts w:ascii="Consolas" w:eastAsiaTheme="minorHAnsi" w:hAnsi="Consolas" w:cs="Consolas"/>
+          <w:sz w:val="19"/>
+          <w:szCs w:val="19"/>
+          <w:lang w:val="en-US" w:eastAsia="en-US"/>
+        </w:rPr>
+        <w:t xml:space="preserve">    </w:t>
+      </w:r>
+      <w:proofErr w:type="spellStart"/>
       <w:proofErr w:type="gramStart"/>
       <w:r>
         <w:rPr>
           <w:rFonts w:ascii="Consolas" w:eastAsiaTheme="minorHAnsi" w:hAnsi="Consolas" w:cs="Consolas"/>
-          <w:color w:val="000000"/>
           <w:sz w:val="19"/>
           <w:szCs w:val="19"/>
           <w:lang w:val="en-US" w:eastAsia="en-US"/>
@@ -1565,7 +2106,6 @@
       <w:r>
         <w:rPr>
           <w:rFonts w:ascii="Consolas" w:eastAsiaTheme="minorHAnsi" w:hAnsi="Consolas" w:cs="Consolas"/>
-          <w:color w:val="000000"/>
           <w:sz w:val="19"/>
           <w:szCs w:val="19"/>
           <w:lang w:val="en-US" w:eastAsia="en-US"/>
@@ -1576,41 +2116,65 @@
       <w:r>
         <w:rPr>
           <w:rFonts w:ascii="Consolas" w:eastAsiaTheme="minorHAnsi" w:hAnsi="Consolas" w:cs="Consolas"/>
-          <w:color w:val="A31515"/>
-          <w:sz w:val="19"/>
-          <w:szCs w:val="19"/>
-          <w:lang w:val="en-US" w:eastAsia="en-US"/>
-        </w:rPr>
-        <w:t>"+-----------+------+-------------+-------------+ \n"</w:t>
-      </w:r>
-      <w:r>
-        <w:rPr>
-          <w:rFonts w:ascii="Consolas" w:eastAsiaTheme="minorHAnsi" w:hAnsi="Consolas" w:cs="Consolas"/>
-          <w:color w:val="000000"/>
-          <w:sz w:val="19"/>
-          <w:szCs w:val="19"/>
-          <w:lang w:val="en-US" w:eastAsia="en-US"/>
-        </w:rPr>
-        <w:t>);</w:t>
-      </w:r>
-    </w:p>
-    <w:p>
-      <w:pPr>
-        <w:autoSpaceDE w:val="0"/>
-        <w:autoSpaceDN w:val="0"/>
-        <w:adjustRightInd w:val="0"/>
-        <w:rPr>
-          <w:rFonts w:ascii="Consolas" w:eastAsiaTheme="minorHAnsi" w:hAnsi="Consolas" w:cs="Consolas"/>
-          <w:color w:val="000000"/>
-          <w:sz w:val="19"/>
-          <w:szCs w:val="19"/>
-          <w:lang w:val="en-US" w:eastAsia="en-US"/>
-        </w:rPr>
-      </w:pPr>
-      <w:r>
-        <w:rPr>
-          <w:rFonts w:ascii="Consolas" w:eastAsiaTheme="minorHAnsi" w:hAnsi="Consolas" w:cs="Consolas"/>
-          <w:color w:val="000000"/>
+          <w:sz w:val="19"/>
+          <w:szCs w:val="19"/>
+          <w:lang w:val="en-US" w:eastAsia="en-US"/>
+        </w:rPr>
+        <w:t xml:space="preserve">"|uns. long </w:t>
+      </w:r>
+      <w:proofErr w:type="spellStart"/>
+      <w:r>
+        <w:rPr>
+          <w:rFonts w:ascii="Consolas" w:eastAsiaTheme="minorHAnsi" w:hAnsi="Consolas" w:cs="Consolas"/>
+          <w:sz w:val="19"/>
+          <w:szCs w:val="19"/>
+          <w:lang w:val="en-US" w:eastAsia="en-US"/>
+        </w:rPr>
+        <w:t>long</w:t>
+      </w:r>
+      <w:proofErr w:type="spellEnd"/>
+      <w:r>
+        <w:rPr>
+          <w:rFonts w:ascii="Consolas" w:eastAsiaTheme="minorHAnsi" w:hAnsi="Consolas" w:cs="Consolas"/>
+          <w:sz w:val="19"/>
+          <w:szCs w:val="19"/>
+          <w:lang w:val="en-US" w:eastAsia="en-US"/>
+        </w:rPr>
+        <w:t xml:space="preserve"> |%-5d|%-21d|%-21llu|\n",   </w:t>
+      </w:r>
+      <w:proofErr w:type="spellStart"/>
+      <w:r>
+        <w:rPr>
+          <w:rFonts w:ascii="Consolas" w:eastAsiaTheme="minorHAnsi" w:hAnsi="Consolas" w:cs="Consolas"/>
+          <w:sz w:val="19"/>
+          <w:szCs w:val="19"/>
+          <w:lang w:val="en-US" w:eastAsia="en-US"/>
+        </w:rPr>
+        <w:t>sizeof</w:t>
+      </w:r>
+      <w:proofErr w:type="spellEnd"/>
+      <w:r>
+        <w:rPr>
+          <w:rFonts w:ascii="Consolas" w:eastAsiaTheme="minorHAnsi" w:hAnsi="Consolas" w:cs="Consolas"/>
+          <w:sz w:val="19"/>
+          <w:szCs w:val="19"/>
+          <w:lang w:val="en-US" w:eastAsia="en-US"/>
+        </w:rPr>
+        <w:t>(unsigned long long), UNSIGNED_MIN, ULLONG_MAX);</w:t>
+      </w:r>
+    </w:p>
+    <w:p>
+      <w:pPr>
+        <w:rPr>
+          <w:rFonts w:ascii="Consolas" w:eastAsiaTheme="minorHAnsi" w:hAnsi="Consolas" w:cs="Consolas"/>
+          <w:sz w:val="19"/>
+          <w:szCs w:val="19"/>
+          <w:lang w:val="en-US" w:eastAsia="en-US"/>
+        </w:rPr>
+      </w:pPr>
+      <w:r>
+        <w:rPr>
+          <w:rFonts w:ascii="Consolas" w:eastAsiaTheme="minorHAnsi" w:hAnsi="Consolas" w:cs="Consolas"/>
           <w:sz w:val="19"/>
           <w:szCs w:val="19"/>
           <w:lang w:val="en-US" w:eastAsia="en-US"/>
@@ -1618,11 +2182,49 @@
         <w:t xml:space="preserve">    </w:t>
       </w:r>
       <w:proofErr w:type="spellStart"/>
+      <w:r>
+        <w:rPr>
+          <w:rFonts w:ascii="Consolas" w:eastAsiaTheme="minorHAnsi" w:hAnsi="Consolas" w:cs="Consolas"/>
+          <w:sz w:val="19"/>
+          <w:szCs w:val="19"/>
+          <w:lang w:val="en-US" w:eastAsia="en-US"/>
+        </w:rPr>
+        <w:t>printf</w:t>
+      </w:r>
+      <w:proofErr w:type="spellEnd"/>
+      <w:r>
+        <w:rPr>
+          <w:rFonts w:ascii="Consolas" w:eastAsiaTheme="minorHAnsi" w:hAnsi="Consolas" w:cs="Consolas"/>
+          <w:sz w:val="19"/>
+          <w:szCs w:val="19"/>
+          <w:lang w:val="en-US" w:eastAsia="en-US"/>
+        </w:rPr>
+        <w:t>("+---------------+-----+---------------------+---------------------+\n");</w:t>
+      </w:r>
+    </w:p>
+    <w:p>
+      <w:pPr>
+        <w:rPr>
+          <w:rFonts w:ascii="Consolas" w:eastAsiaTheme="minorHAnsi" w:hAnsi="Consolas" w:cs="Consolas"/>
+          <w:sz w:val="19"/>
+          <w:szCs w:val="19"/>
+          <w:lang w:val="en-US" w:eastAsia="en-US"/>
+        </w:rPr>
+      </w:pPr>
+      <w:r>
+        <w:rPr>
+          <w:rFonts w:ascii="Consolas" w:eastAsiaTheme="minorHAnsi" w:hAnsi="Consolas" w:cs="Consolas"/>
+          <w:sz w:val="19"/>
+          <w:szCs w:val="19"/>
+          <w:lang w:val="en-US" w:eastAsia="en-US"/>
+        </w:rPr>
+        <w:t xml:space="preserve">    </w:t>
+      </w:r>
+      <w:proofErr w:type="spellStart"/>
       <w:proofErr w:type="gramStart"/>
       <w:r>
         <w:rPr>
           <w:rFonts w:ascii="Consolas" w:eastAsiaTheme="minorHAnsi" w:hAnsi="Consolas" w:cs="Consolas"/>
-          <w:color w:val="000000"/>
           <w:sz w:val="19"/>
           <w:szCs w:val="19"/>
           <w:lang w:val="en-US" w:eastAsia="en-US"/>
@@ -1633,7 +2235,6 @@
       <w:r>
         <w:rPr>
           <w:rFonts w:ascii="Consolas" w:eastAsiaTheme="minorHAnsi" w:hAnsi="Consolas" w:cs="Consolas"/>
-          <w:color w:val="000000"/>
           <w:sz w:val="19"/>
           <w:szCs w:val="19"/>
           <w:lang w:val="en-US" w:eastAsia="en-US"/>
@@ -1644,28 +2245,36 @@
       <w:r>
         <w:rPr>
           <w:rFonts w:ascii="Consolas" w:eastAsiaTheme="minorHAnsi" w:hAnsi="Consolas" w:cs="Consolas"/>
-          <w:color w:val="A31515"/>
-          <w:sz w:val="19"/>
-          <w:szCs w:val="19"/>
-          <w:lang w:val="en-US" w:eastAsia="en-US"/>
-        </w:rPr>
-        <w:t>"|    WORD   |   %d  |    65535    |      0      |\n"</w:t>
-      </w:r>
-      <w:r>
-        <w:rPr>
-          <w:rFonts w:ascii="Consolas" w:eastAsiaTheme="minorHAnsi" w:hAnsi="Consolas" w:cs="Consolas"/>
-          <w:color w:val="000000"/>
-          <w:sz w:val="19"/>
-          <w:szCs w:val="19"/>
-          <w:lang w:val="en-US" w:eastAsia="en-US"/>
-        </w:rPr>
-        <w:t xml:space="preserve">, </w:t>
-      </w:r>
-      <w:proofErr w:type="spellStart"/>
-      <w:r>
-        <w:rPr>
-          <w:rFonts w:ascii="Consolas" w:eastAsiaTheme="minorHAnsi" w:hAnsi="Consolas" w:cs="Consolas"/>
-          <w:color w:val="0000FF"/>
+          <w:sz w:val="19"/>
+          <w:szCs w:val="19"/>
+          <w:lang w:val="en-US" w:eastAsia="en-US"/>
+        </w:rPr>
+        <w:t xml:space="preserve">"|   long </w:t>
+      </w:r>
+      <w:proofErr w:type="spellStart"/>
+      <w:r>
+        <w:rPr>
+          <w:rFonts w:ascii="Consolas" w:eastAsiaTheme="minorHAnsi" w:hAnsi="Consolas" w:cs="Consolas"/>
+          <w:sz w:val="19"/>
+          <w:szCs w:val="19"/>
+          <w:lang w:val="en-US" w:eastAsia="en-US"/>
+        </w:rPr>
+        <w:t>long</w:t>
+      </w:r>
+      <w:proofErr w:type="spellEnd"/>
+      <w:r>
+        <w:rPr>
+          <w:rFonts w:ascii="Consolas" w:eastAsiaTheme="minorHAnsi" w:hAnsi="Consolas" w:cs="Consolas"/>
+          <w:sz w:val="19"/>
+          <w:szCs w:val="19"/>
+          <w:lang w:val="en-US" w:eastAsia="en-US"/>
+        </w:rPr>
+        <w:t xml:space="preserve">   |%-5d|%-21lld|%-21lld|\n", </w:t>
+      </w:r>
+      <w:proofErr w:type="spellStart"/>
+      <w:r>
+        <w:rPr>
+          <w:rFonts w:ascii="Consolas" w:eastAsiaTheme="minorHAnsi" w:hAnsi="Consolas" w:cs="Consolas"/>
           <w:sz w:val="19"/>
           <w:szCs w:val="19"/>
           <w:lang w:val="en-US" w:eastAsia="en-US"/>
@@ -1676,51 +2285,124 @@
       <w:r>
         <w:rPr>
           <w:rFonts w:ascii="Consolas" w:eastAsiaTheme="minorHAnsi" w:hAnsi="Consolas" w:cs="Consolas"/>
-          <w:color w:val="000000"/>
+          <w:sz w:val="19"/>
+          <w:szCs w:val="19"/>
+          <w:lang w:val="en-US" w:eastAsia="en-US"/>
+        </w:rPr>
+        <w:t>(long long),          LLONG_MIN, LLONG_MAX);</w:t>
+      </w:r>
+    </w:p>
+    <w:p>
+      <w:pPr>
+        <w:rPr>
+          <w:rFonts w:ascii="Consolas" w:eastAsiaTheme="minorHAnsi" w:hAnsi="Consolas" w:cs="Consolas"/>
+          <w:sz w:val="19"/>
+          <w:szCs w:val="19"/>
+          <w:lang w:val="en-US" w:eastAsia="en-US"/>
+        </w:rPr>
+      </w:pPr>
+      <w:r>
+        <w:rPr>
+          <w:rFonts w:ascii="Consolas" w:eastAsiaTheme="minorHAnsi" w:hAnsi="Consolas" w:cs="Consolas"/>
+          <w:sz w:val="19"/>
+          <w:szCs w:val="19"/>
+          <w:lang w:val="en-US" w:eastAsia="en-US"/>
+        </w:rPr>
+        <w:t xml:space="preserve">    </w:t>
+      </w:r>
+      <w:proofErr w:type="spellStart"/>
+      <w:r>
+        <w:rPr>
+          <w:rFonts w:ascii="Consolas" w:eastAsiaTheme="minorHAnsi" w:hAnsi="Consolas" w:cs="Consolas"/>
+          <w:sz w:val="19"/>
+          <w:szCs w:val="19"/>
+          <w:lang w:val="en-US" w:eastAsia="en-US"/>
+        </w:rPr>
+        <w:t>printf</w:t>
+      </w:r>
+      <w:proofErr w:type="spellEnd"/>
+      <w:r>
+        <w:rPr>
+          <w:rFonts w:ascii="Consolas" w:eastAsiaTheme="minorHAnsi" w:hAnsi="Consolas" w:cs="Consolas"/>
+          <w:sz w:val="19"/>
+          <w:szCs w:val="19"/>
+          <w:lang w:val="en-US" w:eastAsia="en-US"/>
+        </w:rPr>
+        <w:t>("+---------------+-----+---------------------+---------------------+\n");</w:t>
+      </w:r>
+    </w:p>
+    <w:p>
+      <w:pPr>
+        <w:rPr>
+          <w:rFonts w:ascii="Consolas" w:eastAsiaTheme="minorHAnsi" w:hAnsi="Consolas" w:cs="Consolas"/>
+          <w:sz w:val="19"/>
+          <w:szCs w:val="19"/>
+          <w:lang w:val="en-US" w:eastAsia="en-US"/>
+        </w:rPr>
+      </w:pPr>
+    </w:p>
+    <w:p>
+      <w:pPr>
+        <w:rPr>
+          <w:rFonts w:ascii="Consolas" w:eastAsiaTheme="minorHAnsi" w:hAnsi="Consolas" w:cs="Consolas"/>
+          <w:sz w:val="19"/>
+          <w:szCs w:val="19"/>
+          <w:lang w:val="en-US" w:eastAsia="en-US"/>
+        </w:rPr>
+      </w:pPr>
+      <w:r>
+        <w:rPr>
+          <w:rFonts w:ascii="Consolas" w:eastAsiaTheme="minorHAnsi" w:hAnsi="Consolas" w:cs="Consolas"/>
+          <w:sz w:val="19"/>
+          <w:szCs w:val="19"/>
+          <w:lang w:val="en-US" w:eastAsia="en-US"/>
+        </w:rPr>
+        <w:t xml:space="preserve">    </w:t>
+      </w:r>
+      <w:proofErr w:type="spellStart"/>
+      <w:proofErr w:type="gramStart"/>
+      <w:r>
+        <w:rPr>
+          <w:rFonts w:ascii="Consolas" w:eastAsiaTheme="minorHAnsi" w:hAnsi="Consolas" w:cs="Consolas"/>
+          <w:sz w:val="19"/>
+          <w:szCs w:val="19"/>
+          <w:lang w:val="en-US" w:eastAsia="en-US"/>
+        </w:rPr>
+        <w:t>printf</w:t>
+      </w:r>
+      <w:proofErr w:type="spellEnd"/>
+      <w:r>
+        <w:rPr>
+          <w:rFonts w:ascii="Consolas" w:eastAsiaTheme="minorHAnsi" w:hAnsi="Consolas" w:cs="Consolas"/>
           <w:sz w:val="19"/>
           <w:szCs w:val="19"/>
           <w:lang w:val="en-US" w:eastAsia="en-US"/>
         </w:rPr>
         <w:t>(</w:t>
       </w:r>
-      <w:r>
-        <w:rPr>
-          <w:rFonts w:ascii="Consolas" w:eastAsiaTheme="minorHAnsi" w:hAnsi="Consolas" w:cs="Consolas"/>
-          <w:color w:val="2B91AF"/>
-          <w:sz w:val="19"/>
-          <w:szCs w:val="19"/>
-          <w:lang w:val="en-US" w:eastAsia="en-US"/>
-        </w:rPr>
-        <w:t>WORD</w:t>
-      </w:r>
-      <w:r>
-        <w:rPr>
-          <w:rFonts w:ascii="Consolas" w:eastAsiaTheme="minorHAnsi" w:hAnsi="Consolas" w:cs="Consolas"/>
-          <w:color w:val="000000"/>
-          <w:sz w:val="19"/>
-          <w:szCs w:val="19"/>
-          <w:lang w:val="en-US" w:eastAsia="en-US"/>
-        </w:rPr>
-        <w:t>));</w:t>
-      </w:r>
-    </w:p>
-    <w:p>
-      <w:pPr>
-        <w:autoSpaceDE w:val="0"/>
-        <w:autoSpaceDN w:val="0"/>
-        <w:adjustRightInd w:val="0"/>
-        <w:rPr>
-          <w:rFonts w:ascii="Consolas" w:eastAsiaTheme="minorHAnsi" w:hAnsi="Consolas" w:cs="Consolas"/>
-          <w:color w:val="000000"/>
-          <w:sz w:val="19"/>
-          <w:szCs w:val="19"/>
-          <w:lang w:val="en-US" w:eastAsia="en-US"/>
-        </w:rPr>
-      </w:pPr>
-      <w:r>
-        <w:rPr>
-          <w:rFonts w:ascii="Consolas" w:eastAsiaTheme="minorHAnsi" w:hAnsi="Consolas" w:cs="Consolas"/>
-          <w:color w:val="000000"/>
+      <w:proofErr w:type="gramEnd"/>
+      <w:r>
+        <w:rPr>
+          <w:rFonts w:ascii="Consolas" w:eastAsiaTheme="minorHAnsi" w:hAnsi="Consolas" w:cs="Consolas"/>
+          <w:sz w:val="19"/>
+          <w:szCs w:val="19"/>
+          <w:lang w:val="en-US" w:eastAsia="en-US"/>
+        </w:rPr>
+        <w:t>"\n\n                   *** Floating-point types ***\n");</w:t>
+      </w:r>
+    </w:p>
+    <w:p>
+      <w:pPr>
+        <w:rPr>
+          <w:rFonts w:ascii="Consolas" w:eastAsiaTheme="minorHAnsi" w:hAnsi="Consolas" w:cs="Consolas"/>
+          <w:sz w:val="19"/>
+          <w:szCs w:val="19"/>
+          <w:lang w:val="en-US" w:eastAsia="en-US"/>
+        </w:rPr>
+      </w:pPr>
+      <w:r>
+        <w:rPr>
+          <w:rFonts w:ascii="Consolas" w:eastAsiaTheme="minorHAnsi" w:hAnsi="Consolas" w:cs="Consolas"/>
           <w:sz w:val="19"/>
           <w:szCs w:val="19"/>
           <w:lang w:val="en-US" w:eastAsia="en-US"/>
@@ -1728,11 +2410,49 @@
         <w:t xml:space="preserve">    </w:t>
       </w:r>
       <w:proofErr w:type="spellStart"/>
+      <w:r>
+        <w:rPr>
+          <w:rFonts w:ascii="Consolas" w:eastAsiaTheme="minorHAnsi" w:hAnsi="Consolas" w:cs="Consolas"/>
+          <w:sz w:val="19"/>
+          <w:szCs w:val="19"/>
+          <w:lang w:val="en-US" w:eastAsia="en-US"/>
+        </w:rPr>
+        <w:t>printf</w:t>
+      </w:r>
+      <w:proofErr w:type="spellEnd"/>
+      <w:r>
+        <w:rPr>
+          <w:rFonts w:ascii="Consolas" w:eastAsiaTheme="minorHAnsi" w:hAnsi="Consolas" w:cs="Consolas"/>
+          <w:sz w:val="19"/>
+          <w:szCs w:val="19"/>
+          <w:lang w:val="en-US" w:eastAsia="en-US"/>
+        </w:rPr>
+        <w:t>("+---------------+-----+---------------------+---------------------+\n");</w:t>
+      </w:r>
+    </w:p>
+    <w:p>
+      <w:pPr>
+        <w:rPr>
+          <w:rFonts w:ascii="Consolas" w:eastAsiaTheme="minorHAnsi" w:hAnsi="Consolas" w:cs="Consolas"/>
+          <w:sz w:val="19"/>
+          <w:szCs w:val="19"/>
+          <w:lang w:val="en-US" w:eastAsia="en-US"/>
+        </w:rPr>
+      </w:pPr>
+      <w:r>
+        <w:rPr>
+          <w:rFonts w:ascii="Consolas" w:eastAsiaTheme="minorHAnsi" w:hAnsi="Consolas" w:cs="Consolas"/>
+          <w:sz w:val="19"/>
+          <w:szCs w:val="19"/>
+          <w:lang w:val="en-US" w:eastAsia="en-US"/>
+        </w:rPr>
+        <w:t xml:space="preserve">    </w:t>
+      </w:r>
+      <w:proofErr w:type="spellStart"/>
       <w:proofErr w:type="gramStart"/>
       <w:r>
         <w:rPr>
           <w:rFonts w:ascii="Consolas" w:eastAsiaTheme="minorHAnsi" w:hAnsi="Consolas" w:cs="Consolas"/>
-          <w:color w:val="000000"/>
           <w:sz w:val="19"/>
           <w:szCs w:val="19"/>
           <w:lang w:val="en-US" w:eastAsia="en-US"/>
@@ -1743,7 +2463,6 @@
       <w:r>
         <w:rPr>
           <w:rFonts w:ascii="Consolas" w:eastAsiaTheme="minorHAnsi" w:hAnsi="Consolas" w:cs="Consolas"/>
-          <w:color w:val="000000"/>
           <w:sz w:val="19"/>
           <w:szCs w:val="19"/>
           <w:lang w:val="en-US" w:eastAsia="en-US"/>
@@ -1754,41 +2473,25 @@
       <w:r>
         <w:rPr>
           <w:rFonts w:ascii="Consolas" w:eastAsiaTheme="minorHAnsi" w:hAnsi="Consolas" w:cs="Consolas"/>
-          <w:color w:val="A31515"/>
-          <w:sz w:val="19"/>
-          <w:szCs w:val="19"/>
-          <w:lang w:val="en-US" w:eastAsia="en-US"/>
-        </w:rPr>
-        <w:t>"+-----------+------+-------------+-------------+ \n"</w:t>
-      </w:r>
-      <w:r>
-        <w:rPr>
-          <w:rFonts w:ascii="Consolas" w:eastAsiaTheme="minorHAnsi" w:hAnsi="Consolas" w:cs="Consolas"/>
-          <w:color w:val="000000"/>
-          <w:sz w:val="19"/>
-          <w:szCs w:val="19"/>
-          <w:lang w:val="en-US" w:eastAsia="en-US"/>
-        </w:rPr>
-        <w:t>);</w:t>
-      </w:r>
-    </w:p>
-    <w:p>
-      <w:pPr>
-        <w:autoSpaceDE w:val="0"/>
-        <w:autoSpaceDN w:val="0"/>
-        <w:adjustRightInd w:val="0"/>
-        <w:rPr>
-          <w:rFonts w:ascii="Consolas" w:eastAsiaTheme="minorHAnsi" w:hAnsi="Consolas" w:cs="Consolas"/>
-          <w:color w:val="000000"/>
-          <w:sz w:val="19"/>
-          <w:szCs w:val="19"/>
-          <w:lang w:val="en-US" w:eastAsia="en-US"/>
-        </w:rPr>
-      </w:pPr>
-      <w:r>
-        <w:rPr>
-          <w:rFonts w:ascii="Consolas" w:eastAsiaTheme="minorHAnsi" w:hAnsi="Consolas" w:cs="Consolas"/>
-          <w:color w:val="000000"/>
+          <w:sz w:val="19"/>
+          <w:szCs w:val="19"/>
+          <w:lang w:val="en-US" w:eastAsia="en-US"/>
+        </w:rPr>
+        <w:t>"|     Type      |Bytes|        Min DEC      |       Max DEC       |\n");</w:t>
+      </w:r>
+    </w:p>
+    <w:p>
+      <w:pPr>
+        <w:rPr>
+          <w:rFonts w:ascii="Consolas" w:eastAsiaTheme="minorHAnsi" w:hAnsi="Consolas" w:cs="Consolas"/>
+          <w:sz w:val="19"/>
+          <w:szCs w:val="19"/>
+          <w:lang w:val="en-US" w:eastAsia="en-US"/>
+        </w:rPr>
+      </w:pPr>
+      <w:r>
+        <w:rPr>
+          <w:rFonts w:ascii="Consolas" w:eastAsiaTheme="minorHAnsi" w:hAnsi="Consolas" w:cs="Consolas"/>
           <w:sz w:val="19"/>
           <w:szCs w:val="19"/>
           <w:lang w:val="en-US" w:eastAsia="en-US"/>
@@ -1796,11 +2499,49 @@
         <w:t xml:space="preserve">    </w:t>
       </w:r>
       <w:proofErr w:type="spellStart"/>
+      <w:r>
+        <w:rPr>
+          <w:rFonts w:ascii="Consolas" w:eastAsiaTheme="minorHAnsi" w:hAnsi="Consolas" w:cs="Consolas"/>
+          <w:sz w:val="19"/>
+          <w:szCs w:val="19"/>
+          <w:lang w:val="en-US" w:eastAsia="en-US"/>
+        </w:rPr>
+        <w:t>printf</w:t>
+      </w:r>
+      <w:proofErr w:type="spellEnd"/>
+      <w:r>
+        <w:rPr>
+          <w:rFonts w:ascii="Consolas" w:eastAsiaTheme="minorHAnsi" w:hAnsi="Consolas" w:cs="Consolas"/>
+          <w:sz w:val="19"/>
+          <w:szCs w:val="19"/>
+          <w:lang w:val="en-US" w:eastAsia="en-US"/>
+        </w:rPr>
+        <w:t>("+---------------+-----+---------------------+---------------------+\n");</w:t>
+      </w:r>
+    </w:p>
+    <w:p>
+      <w:pPr>
+        <w:rPr>
+          <w:rFonts w:ascii="Consolas" w:eastAsiaTheme="minorHAnsi" w:hAnsi="Consolas" w:cs="Consolas"/>
+          <w:sz w:val="19"/>
+          <w:szCs w:val="19"/>
+          <w:lang w:val="en-US" w:eastAsia="en-US"/>
+        </w:rPr>
+      </w:pPr>
+      <w:r>
+        <w:rPr>
+          <w:rFonts w:ascii="Consolas" w:eastAsiaTheme="minorHAnsi" w:hAnsi="Consolas" w:cs="Consolas"/>
+          <w:sz w:val="19"/>
+          <w:szCs w:val="19"/>
+          <w:lang w:val="en-US" w:eastAsia="en-US"/>
+        </w:rPr>
+        <w:t xml:space="preserve">    </w:t>
+      </w:r>
+      <w:proofErr w:type="spellStart"/>
       <w:proofErr w:type="gramStart"/>
       <w:r>
         <w:rPr>
           <w:rFonts w:ascii="Consolas" w:eastAsiaTheme="minorHAnsi" w:hAnsi="Consolas" w:cs="Consolas"/>
-          <w:color w:val="000000"/>
           <w:sz w:val="19"/>
           <w:szCs w:val="19"/>
           <w:lang w:val="en-US" w:eastAsia="en-US"/>
@@ -1811,7 +2552,6 @@
       <w:r>
         <w:rPr>
           <w:rFonts w:ascii="Consolas" w:eastAsiaTheme="minorHAnsi" w:hAnsi="Consolas" w:cs="Consolas"/>
-          <w:color w:val="000000"/>
           <w:sz w:val="19"/>
           <w:szCs w:val="19"/>
           <w:lang w:val="en-US" w:eastAsia="en-US"/>
@@ -1822,28 +2562,16 @@
       <w:r>
         <w:rPr>
           <w:rFonts w:ascii="Consolas" w:eastAsiaTheme="minorHAnsi" w:hAnsi="Consolas" w:cs="Consolas"/>
-          <w:color w:val="A31515"/>
-          <w:sz w:val="19"/>
-          <w:szCs w:val="19"/>
-          <w:lang w:val="en-US" w:eastAsia="en-US"/>
-        </w:rPr>
-        <w:t>"|    INT    |   %d  | 2147483647  | -2147483648 |\n"</w:t>
-      </w:r>
-      <w:r>
-        <w:rPr>
-          <w:rFonts w:ascii="Consolas" w:eastAsiaTheme="minorHAnsi" w:hAnsi="Consolas" w:cs="Consolas"/>
-          <w:color w:val="000000"/>
-          <w:sz w:val="19"/>
-          <w:szCs w:val="19"/>
-          <w:lang w:val="en-US" w:eastAsia="en-US"/>
-        </w:rPr>
-        <w:t xml:space="preserve">, </w:t>
-      </w:r>
-      <w:proofErr w:type="spellStart"/>
-      <w:r>
-        <w:rPr>
-          <w:rFonts w:ascii="Consolas" w:eastAsiaTheme="minorHAnsi" w:hAnsi="Consolas" w:cs="Consolas"/>
-          <w:color w:val="0000FF"/>
+          <w:sz w:val="19"/>
+          <w:szCs w:val="19"/>
+          <w:lang w:val="en-US" w:eastAsia="en-US"/>
+        </w:rPr>
+        <w:t xml:space="preserve">"|     float     |%-5d|%-21G|%-21G|\n", </w:t>
+      </w:r>
+      <w:proofErr w:type="spellStart"/>
+      <w:r>
+        <w:rPr>
+          <w:rFonts w:ascii="Consolas" w:eastAsiaTheme="minorHAnsi" w:hAnsi="Consolas" w:cs="Consolas"/>
           <w:sz w:val="19"/>
           <w:szCs w:val="19"/>
           <w:lang w:val="en-US" w:eastAsia="en-US"/>
@@ -1854,63 +2582,185 @@
       <w:r>
         <w:rPr>
           <w:rFonts w:ascii="Consolas" w:eastAsiaTheme="minorHAnsi" w:hAnsi="Consolas" w:cs="Consolas"/>
-          <w:color w:val="000000"/>
+          <w:sz w:val="19"/>
+          <w:szCs w:val="19"/>
+          <w:lang w:val="en-US" w:eastAsia="en-US"/>
+        </w:rPr>
+        <w:t>(float),       FLT_MIN, FLT_MAX);</w:t>
+      </w:r>
+    </w:p>
+    <w:p>
+      <w:pPr>
+        <w:rPr>
+          <w:rFonts w:ascii="Consolas" w:eastAsiaTheme="minorHAnsi" w:hAnsi="Consolas" w:cs="Consolas"/>
+          <w:sz w:val="19"/>
+          <w:szCs w:val="19"/>
+          <w:lang w:val="en-US" w:eastAsia="en-US"/>
+        </w:rPr>
+      </w:pPr>
+      <w:r>
+        <w:rPr>
+          <w:rFonts w:ascii="Consolas" w:eastAsiaTheme="minorHAnsi" w:hAnsi="Consolas" w:cs="Consolas"/>
+          <w:sz w:val="19"/>
+          <w:szCs w:val="19"/>
+          <w:lang w:val="en-US" w:eastAsia="en-US"/>
+        </w:rPr>
+        <w:t xml:space="preserve">    </w:t>
+      </w:r>
+      <w:proofErr w:type="spellStart"/>
+      <w:r>
+        <w:rPr>
+          <w:rFonts w:ascii="Consolas" w:eastAsiaTheme="minorHAnsi" w:hAnsi="Consolas" w:cs="Consolas"/>
+          <w:sz w:val="19"/>
+          <w:szCs w:val="19"/>
+          <w:lang w:val="en-US" w:eastAsia="en-US"/>
+        </w:rPr>
+        <w:t>printf</w:t>
+      </w:r>
+      <w:proofErr w:type="spellEnd"/>
+      <w:r>
+        <w:rPr>
+          <w:rFonts w:ascii="Consolas" w:eastAsiaTheme="minorHAnsi" w:hAnsi="Consolas" w:cs="Consolas"/>
+          <w:sz w:val="19"/>
+          <w:szCs w:val="19"/>
+          <w:lang w:val="en-US" w:eastAsia="en-US"/>
+        </w:rPr>
+        <w:t>("+---------------+-----+---------------------+---------------------+\n");</w:t>
+      </w:r>
+    </w:p>
+    <w:p>
+      <w:pPr>
+        <w:rPr>
+          <w:rFonts w:ascii="Consolas" w:eastAsiaTheme="minorHAnsi" w:hAnsi="Consolas" w:cs="Consolas"/>
+          <w:sz w:val="19"/>
+          <w:szCs w:val="19"/>
+          <w:lang w:val="en-US" w:eastAsia="en-US"/>
+        </w:rPr>
+      </w:pPr>
+      <w:r>
+        <w:rPr>
+          <w:rFonts w:ascii="Consolas" w:eastAsiaTheme="minorHAnsi" w:hAnsi="Consolas" w:cs="Consolas"/>
+          <w:sz w:val="19"/>
+          <w:szCs w:val="19"/>
+          <w:lang w:val="en-US" w:eastAsia="en-US"/>
+        </w:rPr>
+        <w:t xml:space="preserve">    </w:t>
+      </w:r>
+      <w:proofErr w:type="spellStart"/>
+      <w:proofErr w:type="gramStart"/>
+      <w:r>
+        <w:rPr>
+          <w:rFonts w:ascii="Consolas" w:eastAsiaTheme="minorHAnsi" w:hAnsi="Consolas" w:cs="Consolas"/>
+          <w:sz w:val="19"/>
+          <w:szCs w:val="19"/>
+          <w:lang w:val="en-US" w:eastAsia="en-US"/>
+        </w:rPr>
+        <w:t>printf</w:t>
+      </w:r>
+      <w:proofErr w:type="spellEnd"/>
+      <w:r>
+        <w:rPr>
+          <w:rFonts w:ascii="Consolas" w:eastAsiaTheme="minorHAnsi" w:hAnsi="Consolas" w:cs="Consolas"/>
           <w:sz w:val="19"/>
           <w:szCs w:val="19"/>
           <w:lang w:val="en-US" w:eastAsia="en-US"/>
         </w:rPr>
         <w:t>(</w:t>
       </w:r>
-      <w:r>
-        <w:rPr>
-          <w:rFonts w:ascii="Consolas" w:eastAsiaTheme="minorHAnsi" w:hAnsi="Consolas" w:cs="Consolas"/>
-          <w:color w:val="2B91AF"/>
-          <w:sz w:val="19"/>
-          <w:szCs w:val="19"/>
-          <w:lang w:val="en-US" w:eastAsia="en-US"/>
-        </w:rPr>
-        <w:t>INT</w:t>
-      </w:r>
-      <w:r>
-        <w:rPr>
-          <w:rFonts w:ascii="Consolas" w:eastAsiaTheme="minorHAnsi" w:hAnsi="Consolas" w:cs="Consolas"/>
-          <w:color w:val="000000"/>
-          <w:sz w:val="19"/>
-          <w:szCs w:val="19"/>
-          <w:lang w:val="en-US" w:eastAsia="en-US"/>
-        </w:rPr>
-        <w:t>));</w:t>
-      </w:r>
-    </w:p>
-    <w:p>
-      <w:pPr>
-        <w:autoSpaceDE w:val="0"/>
-        <w:autoSpaceDN w:val="0"/>
-        <w:adjustRightInd w:val="0"/>
-        <w:rPr>
-          <w:rFonts w:ascii="Consolas" w:eastAsiaTheme="minorHAnsi" w:hAnsi="Consolas" w:cs="Consolas"/>
-          <w:color w:val="000000"/>
-          <w:sz w:val="19"/>
-          <w:szCs w:val="19"/>
-          <w:lang w:val="en-US" w:eastAsia="en-US"/>
-        </w:rPr>
-      </w:pPr>
-      <w:r>
-        <w:rPr>
-          <w:rFonts w:ascii="Consolas" w:eastAsiaTheme="minorHAnsi" w:hAnsi="Consolas" w:cs="Consolas"/>
-          <w:color w:val="000000"/>
-          <w:sz w:val="19"/>
-          <w:szCs w:val="19"/>
-          <w:lang w:val="en-US" w:eastAsia="en-US"/>
-        </w:rPr>
+      <w:proofErr w:type="gramEnd"/>
+      <w:r>
+        <w:rPr>
+          <w:rFonts w:ascii="Consolas" w:eastAsiaTheme="minorHAnsi" w:hAnsi="Consolas" w:cs="Consolas"/>
+          <w:sz w:val="19"/>
+          <w:szCs w:val="19"/>
+          <w:lang w:val="en-US" w:eastAsia="en-US"/>
+        </w:rPr>
+        <w:t xml:space="preserve">"|     double    |%-5d|%-21G|%-21G|\n", </w:t>
+      </w:r>
+      <w:proofErr w:type="spellStart"/>
+      <w:r>
+        <w:rPr>
+          <w:rFonts w:ascii="Consolas" w:eastAsiaTheme="minorHAnsi" w:hAnsi="Consolas" w:cs="Consolas"/>
+          <w:sz w:val="19"/>
+          <w:szCs w:val="19"/>
+          <w:lang w:val="en-US" w:eastAsia="en-US"/>
+        </w:rPr>
+        <w:t>sizeof</w:t>
+      </w:r>
+      <w:proofErr w:type="spellEnd"/>
+      <w:r>
+        <w:rPr>
+          <w:rFonts w:ascii="Consolas" w:eastAsiaTheme="minorHAnsi" w:hAnsi="Consolas" w:cs="Consolas"/>
+          <w:sz w:val="19"/>
+          <w:szCs w:val="19"/>
+          <w:lang w:val="en-US" w:eastAsia="en-US"/>
+        </w:rPr>
+        <w:t>(double),      DBL_MIN, DBL_MAX);</w:t>
+      </w:r>
+    </w:p>
+    <w:p>
+      <w:pPr>
+        <w:rPr>
+          <w:rFonts w:ascii="Consolas" w:eastAsiaTheme="minorHAnsi" w:hAnsi="Consolas" w:cs="Consolas"/>
+          <w:sz w:val="19"/>
+          <w:szCs w:val="19"/>
+          <w:lang w:val="en-US" w:eastAsia="en-US"/>
+        </w:rPr>
+      </w:pPr>
+      <w:r>
+        <w:rPr>
+          <w:rFonts w:ascii="Consolas" w:eastAsiaTheme="minorHAnsi" w:hAnsi="Consolas" w:cs="Consolas"/>
+          <w:sz w:val="19"/>
+          <w:szCs w:val="19"/>
+          <w:lang w:val="en-US" w:eastAsia="en-US"/>
+        </w:rPr>
+        <w:lastRenderedPageBreak/>
         <w:t xml:space="preserve">    </w:t>
       </w:r>
       <w:proofErr w:type="spellStart"/>
+      <w:r>
+        <w:rPr>
+          <w:rFonts w:ascii="Consolas" w:eastAsiaTheme="minorHAnsi" w:hAnsi="Consolas" w:cs="Consolas"/>
+          <w:sz w:val="19"/>
+          <w:szCs w:val="19"/>
+          <w:lang w:val="en-US" w:eastAsia="en-US"/>
+        </w:rPr>
+        <w:t>printf</w:t>
+      </w:r>
+      <w:proofErr w:type="spellEnd"/>
+      <w:r>
+        <w:rPr>
+          <w:rFonts w:ascii="Consolas" w:eastAsiaTheme="minorHAnsi" w:hAnsi="Consolas" w:cs="Consolas"/>
+          <w:sz w:val="19"/>
+          <w:szCs w:val="19"/>
+          <w:lang w:val="en-US" w:eastAsia="en-US"/>
+        </w:rPr>
+        <w:t>("+---------------+-----+---------------------+---------------------+\n");</w:t>
+      </w:r>
+    </w:p>
+    <w:p>
+      <w:pPr>
+        <w:rPr>
+          <w:rFonts w:ascii="Consolas" w:eastAsiaTheme="minorHAnsi" w:hAnsi="Consolas" w:cs="Consolas"/>
+          <w:sz w:val="19"/>
+          <w:szCs w:val="19"/>
+          <w:lang w:val="en-US" w:eastAsia="en-US"/>
+        </w:rPr>
+      </w:pPr>
+      <w:r>
+        <w:rPr>
+          <w:rFonts w:ascii="Consolas" w:eastAsiaTheme="minorHAnsi" w:hAnsi="Consolas" w:cs="Consolas"/>
+          <w:sz w:val="19"/>
+          <w:szCs w:val="19"/>
+          <w:lang w:val="en-US" w:eastAsia="en-US"/>
+        </w:rPr>
+        <w:t xml:space="preserve">    </w:t>
+      </w:r>
+      <w:proofErr w:type="spellStart"/>
       <w:proofErr w:type="gramStart"/>
       <w:r>
         <w:rPr>
           <w:rFonts w:ascii="Consolas" w:eastAsiaTheme="minorHAnsi" w:hAnsi="Consolas" w:cs="Consolas"/>
-          <w:color w:val="000000"/>
           <w:sz w:val="19"/>
           <w:szCs w:val="19"/>
           <w:lang w:val="en-US" w:eastAsia="en-US"/>
@@ -1921,7 +2771,6 @@
       <w:r>
         <w:rPr>
           <w:rFonts w:ascii="Consolas" w:eastAsiaTheme="minorHAnsi" w:hAnsi="Consolas" w:cs="Consolas"/>
-          <w:color w:val="000000"/>
           <w:sz w:val="19"/>
           <w:szCs w:val="19"/>
           <w:lang w:val="en-US" w:eastAsia="en-US"/>
@@ -1932,41 +2781,45 @@
       <w:r>
         <w:rPr>
           <w:rFonts w:ascii="Consolas" w:eastAsiaTheme="minorHAnsi" w:hAnsi="Consolas" w:cs="Consolas"/>
-          <w:color w:val="A31515"/>
-          <w:sz w:val="19"/>
-          <w:szCs w:val="19"/>
-          <w:lang w:val="en-US" w:eastAsia="en-US"/>
-        </w:rPr>
-        <w:t>"+-----------+------+-------------+-------------+ \n"</w:t>
-      </w:r>
-      <w:r>
-        <w:rPr>
-          <w:rFonts w:ascii="Consolas" w:eastAsiaTheme="minorHAnsi" w:hAnsi="Consolas" w:cs="Consolas"/>
-          <w:color w:val="000000"/>
-          <w:sz w:val="19"/>
-          <w:szCs w:val="19"/>
-          <w:lang w:val="en-US" w:eastAsia="en-US"/>
-        </w:rPr>
-        <w:t>);</w:t>
-      </w:r>
-    </w:p>
-    <w:p>
-      <w:pPr>
-        <w:autoSpaceDE w:val="0"/>
-        <w:autoSpaceDN w:val="0"/>
-        <w:adjustRightInd w:val="0"/>
-        <w:rPr>
-          <w:rFonts w:ascii="Consolas" w:eastAsiaTheme="minorHAnsi" w:hAnsi="Consolas" w:cs="Consolas"/>
-          <w:color w:val="000000"/>
-          <w:sz w:val="19"/>
-          <w:szCs w:val="19"/>
-          <w:lang w:val="en-US" w:eastAsia="en-US"/>
-        </w:rPr>
-      </w:pPr>
-      <w:r>
-        <w:rPr>
-          <w:rFonts w:ascii="Consolas" w:eastAsiaTheme="minorHAnsi" w:hAnsi="Consolas" w:cs="Consolas"/>
-          <w:color w:val="000000"/>
+          <w:sz w:val="19"/>
+          <w:szCs w:val="19"/>
+          <w:lang w:val="en-US" w:eastAsia="en-US"/>
+        </w:rPr>
+        <w:t xml:space="preserve">"|  long double  |%-5d|%-21G|%-21G|\n", </w:t>
+      </w:r>
+      <w:proofErr w:type="spellStart"/>
+      <w:r>
+        <w:rPr>
+          <w:rFonts w:ascii="Consolas" w:eastAsiaTheme="minorHAnsi" w:hAnsi="Consolas" w:cs="Consolas"/>
+          <w:sz w:val="19"/>
+          <w:szCs w:val="19"/>
+          <w:lang w:val="en-US" w:eastAsia="en-US"/>
+        </w:rPr>
+        <w:t>sizeof</w:t>
+      </w:r>
+      <w:proofErr w:type="spellEnd"/>
+      <w:r>
+        <w:rPr>
+          <w:rFonts w:ascii="Consolas" w:eastAsiaTheme="minorHAnsi" w:hAnsi="Consolas" w:cs="Consolas"/>
+          <w:sz w:val="19"/>
+          <w:szCs w:val="19"/>
+          <w:lang w:val="en-US" w:eastAsia="en-US"/>
+        </w:rPr>
+        <w:t>(long double), LDBL_MIN, LDBL_MAX);</w:t>
+      </w:r>
+    </w:p>
+    <w:p>
+      <w:pPr>
+        <w:rPr>
+          <w:rFonts w:ascii="Consolas" w:eastAsiaTheme="minorHAnsi" w:hAnsi="Consolas" w:cs="Consolas"/>
+          <w:sz w:val="19"/>
+          <w:szCs w:val="19"/>
+          <w:lang w:val="en-US" w:eastAsia="en-US"/>
+        </w:rPr>
+      </w:pPr>
+      <w:r>
+        <w:rPr>
+          <w:rFonts w:ascii="Consolas" w:eastAsiaTheme="minorHAnsi" w:hAnsi="Consolas" w:cs="Consolas"/>
           <w:sz w:val="19"/>
           <w:szCs w:val="19"/>
           <w:lang w:val="en-US" w:eastAsia="en-US"/>
@@ -1977,7 +2830,6 @@
       <w:r>
         <w:rPr>
           <w:rFonts w:ascii="Consolas" w:eastAsiaTheme="minorHAnsi" w:hAnsi="Consolas" w:cs="Consolas"/>
-          <w:color w:val="000000"/>
           <w:sz w:val="19"/>
           <w:szCs w:val="19"/>
           <w:lang w:val="en-US" w:eastAsia="en-US"/>
@@ -1988,232 +2840,40 @@
       <w:r>
         <w:rPr>
           <w:rFonts w:ascii="Consolas" w:eastAsiaTheme="minorHAnsi" w:hAnsi="Consolas" w:cs="Consolas"/>
-          <w:color w:val="000000"/>
-          <w:sz w:val="19"/>
-          <w:szCs w:val="19"/>
-          <w:lang w:val="en-US" w:eastAsia="en-US"/>
-        </w:rPr>
-        <w:t>(</w:t>
-      </w:r>
-      <w:r>
-        <w:rPr>
-          <w:rFonts w:ascii="Consolas" w:eastAsiaTheme="minorHAnsi" w:hAnsi="Consolas" w:cs="Consolas"/>
-          <w:color w:val="A31515"/>
-          <w:sz w:val="19"/>
-          <w:szCs w:val="19"/>
-          <w:lang w:val="en-US" w:eastAsia="en-US"/>
-        </w:rPr>
-        <w:t>"|UNIT(DWORD)|   %</w:t>
-      </w:r>
-      <w:proofErr w:type="gramStart"/>
-      <w:r>
-        <w:rPr>
-          <w:rFonts w:ascii="Consolas" w:eastAsiaTheme="minorHAnsi" w:hAnsi="Consolas" w:cs="Consolas"/>
-          <w:color w:val="A31515"/>
-          <w:sz w:val="19"/>
-          <w:szCs w:val="19"/>
-          <w:lang w:val="en-US" w:eastAsia="en-US"/>
-        </w:rPr>
-        <w:t>d  |</w:t>
-      </w:r>
-      <w:proofErr w:type="gramEnd"/>
-      <w:r>
-        <w:rPr>
-          <w:rFonts w:ascii="Consolas" w:eastAsiaTheme="minorHAnsi" w:hAnsi="Consolas" w:cs="Consolas"/>
-          <w:color w:val="A31515"/>
-          <w:sz w:val="19"/>
-          <w:szCs w:val="19"/>
-          <w:lang w:val="en-US" w:eastAsia="en-US"/>
-        </w:rPr>
-        <w:t xml:space="preserve"> 4294967295  |      0      |\n"</w:t>
-      </w:r>
-      <w:r>
-        <w:rPr>
-          <w:rFonts w:ascii="Consolas" w:eastAsiaTheme="minorHAnsi" w:hAnsi="Consolas" w:cs="Consolas"/>
-          <w:color w:val="000000"/>
-          <w:sz w:val="19"/>
-          <w:szCs w:val="19"/>
-          <w:lang w:val="en-US" w:eastAsia="en-US"/>
-        </w:rPr>
-        <w:t xml:space="preserve">, </w:t>
-      </w:r>
-      <w:proofErr w:type="spellStart"/>
-      <w:r>
-        <w:rPr>
-          <w:rFonts w:ascii="Consolas" w:eastAsiaTheme="minorHAnsi" w:hAnsi="Consolas" w:cs="Consolas"/>
-          <w:color w:val="0000FF"/>
-          <w:sz w:val="19"/>
-          <w:szCs w:val="19"/>
-          <w:lang w:val="en-US" w:eastAsia="en-US"/>
-        </w:rPr>
-        <w:t>sizeof</w:t>
-      </w:r>
-      <w:proofErr w:type="spellEnd"/>
-      <w:r>
-        <w:rPr>
-          <w:rFonts w:ascii="Consolas" w:eastAsiaTheme="minorHAnsi" w:hAnsi="Consolas" w:cs="Consolas"/>
-          <w:color w:val="000000"/>
-          <w:sz w:val="19"/>
-          <w:szCs w:val="19"/>
-          <w:lang w:val="en-US" w:eastAsia="en-US"/>
-        </w:rPr>
-        <w:t>(</w:t>
-      </w:r>
-      <w:r>
-        <w:rPr>
-          <w:rFonts w:ascii="Consolas" w:eastAsiaTheme="minorHAnsi" w:hAnsi="Consolas" w:cs="Consolas"/>
-          <w:color w:val="2B91AF"/>
-          <w:sz w:val="19"/>
-          <w:szCs w:val="19"/>
-          <w:lang w:val="en-US" w:eastAsia="en-US"/>
-        </w:rPr>
-        <w:t>DWORD</w:t>
-      </w:r>
-      <w:r>
-        <w:rPr>
-          <w:rFonts w:ascii="Consolas" w:eastAsiaTheme="minorHAnsi" w:hAnsi="Consolas" w:cs="Consolas"/>
-          <w:color w:val="000000"/>
-          <w:sz w:val="19"/>
-          <w:szCs w:val="19"/>
-          <w:lang w:val="en-US" w:eastAsia="en-US"/>
-        </w:rPr>
-        <w:t>));</w:t>
-      </w:r>
-    </w:p>
-    <w:p>
-      <w:pPr>
-        <w:autoSpaceDE w:val="0"/>
-        <w:autoSpaceDN w:val="0"/>
-        <w:adjustRightInd w:val="0"/>
-        <w:rPr>
-          <w:rFonts w:ascii="Consolas" w:eastAsiaTheme="minorHAnsi" w:hAnsi="Consolas" w:cs="Consolas"/>
-          <w:color w:val="000000"/>
-          <w:sz w:val="19"/>
-          <w:szCs w:val="19"/>
-          <w:lang w:val="en-US" w:eastAsia="en-US"/>
-        </w:rPr>
-      </w:pPr>
-      <w:r>
-        <w:rPr>
-          <w:rFonts w:ascii="Consolas" w:eastAsiaTheme="minorHAnsi" w:hAnsi="Consolas" w:cs="Consolas"/>
-          <w:color w:val="000000"/>
-          <w:sz w:val="19"/>
-          <w:szCs w:val="19"/>
-          <w:lang w:val="en-US" w:eastAsia="en-US"/>
-        </w:rPr>
-        <w:t xml:space="preserve">    </w:t>
-      </w:r>
-      <w:proofErr w:type="spellStart"/>
-      <w:proofErr w:type="gramStart"/>
-      <w:r>
-        <w:rPr>
-          <w:rFonts w:ascii="Consolas" w:eastAsiaTheme="minorHAnsi" w:hAnsi="Consolas" w:cs="Consolas"/>
-          <w:color w:val="000000"/>
-          <w:sz w:val="19"/>
-          <w:szCs w:val="19"/>
-          <w:lang w:val="en-US" w:eastAsia="en-US"/>
-        </w:rPr>
-        <w:t>printf</w:t>
-      </w:r>
-      <w:proofErr w:type="spellEnd"/>
-      <w:r>
-        <w:rPr>
-          <w:rFonts w:ascii="Consolas" w:eastAsiaTheme="minorHAnsi" w:hAnsi="Consolas" w:cs="Consolas"/>
-          <w:color w:val="000000"/>
-          <w:sz w:val="19"/>
-          <w:szCs w:val="19"/>
-          <w:lang w:val="en-US" w:eastAsia="en-US"/>
-        </w:rPr>
-        <w:t>(</w:t>
-      </w:r>
-      <w:proofErr w:type="gramEnd"/>
-      <w:r>
-        <w:rPr>
-          <w:rFonts w:ascii="Consolas" w:eastAsiaTheme="minorHAnsi" w:hAnsi="Consolas" w:cs="Consolas"/>
-          <w:color w:val="A31515"/>
-          <w:sz w:val="19"/>
-          <w:szCs w:val="19"/>
-          <w:lang w:val="en-US" w:eastAsia="en-US"/>
-        </w:rPr>
-        <w:t>"+-----------+------+-------------+-------------+ \n"</w:t>
-      </w:r>
-      <w:r>
-        <w:rPr>
-          <w:rFonts w:ascii="Consolas" w:eastAsiaTheme="minorHAnsi" w:hAnsi="Consolas" w:cs="Consolas"/>
-          <w:color w:val="000000"/>
-          <w:sz w:val="19"/>
-          <w:szCs w:val="19"/>
-          <w:lang w:val="en-US" w:eastAsia="en-US"/>
-        </w:rPr>
-        <w:t>);</w:t>
-      </w:r>
-    </w:p>
-    <w:p>
-      <w:pPr>
-        <w:autoSpaceDE w:val="0"/>
-        <w:autoSpaceDN w:val="0"/>
-        <w:adjustRightInd w:val="0"/>
-        <w:rPr>
-          <w:rFonts w:ascii="Consolas" w:eastAsiaTheme="minorHAnsi" w:hAnsi="Consolas" w:cs="Consolas"/>
-          <w:color w:val="000000"/>
-          <w:sz w:val="19"/>
-          <w:szCs w:val="19"/>
-          <w:lang w:val="en-US" w:eastAsia="en-US"/>
-        </w:rPr>
-      </w:pPr>
-      <w:r>
-        <w:rPr>
-          <w:rFonts w:ascii="Consolas" w:eastAsiaTheme="minorHAnsi" w:hAnsi="Consolas" w:cs="Consolas"/>
-          <w:color w:val="000000"/>
-          <w:sz w:val="19"/>
-          <w:szCs w:val="19"/>
-          <w:lang w:val="en-US" w:eastAsia="en-US"/>
-        </w:rPr>
-        <w:t xml:space="preserve">    </w:t>
-      </w:r>
-      <w:r>
-        <w:rPr>
-          <w:rFonts w:ascii="Consolas" w:eastAsiaTheme="minorHAnsi" w:hAnsi="Consolas" w:cs="Consolas"/>
-          <w:color w:val="0000FF"/>
-          <w:sz w:val="19"/>
-          <w:szCs w:val="19"/>
-          <w:lang w:val="en-US" w:eastAsia="en-US"/>
-        </w:rPr>
-        <w:t>return</w:t>
-      </w:r>
-      <w:r>
-        <w:rPr>
-          <w:rFonts w:ascii="Consolas" w:eastAsiaTheme="minorHAnsi" w:hAnsi="Consolas" w:cs="Consolas"/>
-          <w:color w:val="000000"/>
-          <w:sz w:val="19"/>
-          <w:szCs w:val="19"/>
-          <w:lang w:val="en-US" w:eastAsia="en-US"/>
-        </w:rPr>
-        <w:t xml:space="preserve"> 0;</w:t>
-      </w:r>
-    </w:p>
-    <w:p>
-      <w:pPr>
-        <w:autoSpaceDE w:val="0"/>
-        <w:autoSpaceDN w:val="0"/>
-        <w:adjustRightInd w:val="0"/>
-        <w:rPr>
-          <w:rFonts w:ascii="Consolas" w:eastAsiaTheme="minorHAnsi" w:hAnsi="Consolas" w:cs="Consolas"/>
-          <w:color w:val="000000"/>
-          <w:sz w:val="19"/>
-          <w:szCs w:val="19"/>
-          <w:lang w:val="en-US" w:eastAsia="en-US"/>
-        </w:rPr>
-      </w:pPr>
-      <w:r>
-        <w:rPr>
-          <w:rFonts w:ascii="Consolas" w:eastAsiaTheme="minorHAnsi" w:hAnsi="Consolas" w:cs="Consolas"/>
-          <w:color w:val="000000"/>
-          <w:sz w:val="19"/>
-          <w:szCs w:val="19"/>
-          <w:lang w:val="en-US" w:eastAsia="en-US"/>
-        </w:rPr>
-        <w:t>}</w:t>
+          <w:sz w:val="19"/>
+          <w:szCs w:val="19"/>
+          <w:lang w:val="en-US" w:eastAsia="en-US"/>
+        </w:rPr>
+        <w:t>("+---------------+-----+---------------------+---------------------+\n");</w:t>
+      </w:r>
+    </w:p>
+    <w:p>
+      <w:pPr>
+        <w:rPr>
+          <w:rFonts w:ascii="Consolas" w:eastAsiaTheme="minorHAnsi" w:hAnsi="Consolas" w:cs="Consolas"/>
+          <w:sz w:val="19"/>
+          <w:szCs w:val="19"/>
+          <w:lang w:val="en-US" w:eastAsia="en-US"/>
+        </w:rPr>
+      </w:pPr>
+    </w:p>
+    <w:p>
+      <w:pPr>
+        <w:rPr>
+          <w:rFonts w:ascii="Consolas" w:eastAsiaTheme="minorHAnsi" w:hAnsi="Consolas" w:cs="Consolas"/>
+          <w:sz w:val="19"/>
+          <w:szCs w:val="19"/>
+          <w:lang w:val="en-US" w:eastAsia="en-US"/>
+        </w:rPr>
+      </w:pPr>
+      <w:r>
+        <w:rPr>
+          <w:rFonts w:ascii="Consolas" w:eastAsiaTheme="minorHAnsi" w:hAnsi="Consolas" w:cs="Consolas"/>
+          <w:sz w:val="19"/>
+          <w:szCs w:val="19"/>
+          <w:lang w:val="en-US" w:eastAsia="en-US"/>
+        </w:rPr>
+        <w:t xml:space="preserve">    return 0;</w:t>
       </w:r>
     </w:p>
     <w:p>
@@ -2223,6 +2883,15 @@
           <w:sz w:val="32"/>
         </w:rPr>
       </w:pPr>
+      <w:r>
+        <w:rPr>
+          <w:rFonts w:ascii="Consolas" w:eastAsiaTheme="minorHAnsi" w:hAnsi="Consolas" w:cs="Consolas"/>
+          <w:sz w:val="19"/>
+          <w:szCs w:val="19"/>
+          <w:lang w:val="en-US" w:eastAsia="en-US"/>
+        </w:rPr>
+        <w:t>}</w:t>
+      </w:r>
     </w:p>
     <w:p>
       <w:pPr>
@@ -2271,16 +2940,6 @@
     </w:p>
     <w:p>
       <w:pPr>
-        <w:jc w:val="center"/>
-        <w:rPr>
-          <w:noProof/>
-          <w:lang w:val="en-US" w:eastAsia="en-US"/>
-        </w:rPr>
-      </w:pPr>
-    </w:p>
-    <w:p>
-      <w:pPr>
-        <w:jc w:val="center"/>
         <w:rPr>
           <w:noProof/>
           <w:lang w:val="en-US" w:eastAsia="en-US"/>
@@ -2301,9 +2960,9 @@
           <w:lang w:val="en-US" w:eastAsia="en-US"/>
         </w:rPr>
         <w:drawing>
-          <wp:inline distT="0" distB="0" distL="0" distR="0" wp14:anchorId="73002F1A" wp14:editId="7BB462E8">
-            <wp:extent cx="3734435" cy="2434827"/>
-            <wp:effectExtent l="0" t="0" r="0" b="3810"/>
+          <wp:inline distT="0" distB="0" distL="0" distR="0" wp14:anchorId="1A0F722D" wp14:editId="6650A46F">
+            <wp:extent cx="5343525" cy="5714888"/>
+            <wp:effectExtent l="0" t="0" r="0" b="635"/>
             <wp:docPr id="1" name="Рисунок 1"/>
             <wp:cNvGraphicFramePr>
               <a:graphicFrameLocks xmlns:a="http://schemas.openxmlformats.org/drawingml/2006/main" noChangeAspect="1"/>
@@ -2317,13 +2976,13 @@
                   </pic:nvPicPr>
                   <pic:blipFill rotWithShape="1">
                     <a:blip r:embed="rId6"/>
-                    <a:srcRect l="6227" t="10474" r="64524" b="55604"/>
+                    <a:srcRect l="2322" t="7435" r="57581" b="16284"/>
                     <a:stretch/>
                   </pic:blipFill>
                   <pic:spPr bwMode="auto">
                     <a:xfrm>
                       <a:off x="0" y="0"/>
-                      <a:ext cx="3759675" cy="2451283"/>
+                      <a:ext cx="5353570" cy="5725631"/>
                     </a:xfrm>
                     <a:prstGeom prst="rect">
                       <a:avLst/>
@@ -2343,8 +3002,51 @@
           </wp:inline>
         </w:drawing>
       </w:r>
+    </w:p>
+    <w:p>
+      <w:pPr>
+        <w:rPr>
+          <w:b/>
+          <w:sz w:val="32"/>
+        </w:rPr>
+      </w:pPr>
+    </w:p>
+    <w:p>
+      <w:pPr>
+        <w:rPr>
+          <w:b/>
+          <w:sz w:val="32"/>
+        </w:rPr>
+      </w:pPr>
+      <w:r>
+        <w:rPr>
+          <w:b/>
+          <w:sz w:val="32"/>
+        </w:rPr>
+        <w:t>Выводы</w:t>
+      </w:r>
+    </w:p>
+    <w:p>
+      <w:pPr>
+        <w:ind w:firstLine="720"/>
+        <w:rPr>
+          <w:sz w:val="28"/>
+        </w:rPr>
+      </w:pPr>
+      <w:r>
+        <w:rPr>
+          <w:sz w:val="28"/>
+        </w:rPr>
+        <w:t>В результате выполнения лабораторной работы была разработана программа для просмотра размера в байтах, максимального и минимального значениях для основных типов данных на языке программирования С/С++.  Были восстановлены некоторые знания по программированию на этих ЯП</w:t>
+      </w:r>
       <w:bookmarkStart w:id="0" w:name="_GoBack"/>
       <w:bookmarkEnd w:id="0"/>
+      <w:r>
+        <w:rPr>
+          <w:sz w:val="28"/>
+        </w:rPr>
+        <w:t xml:space="preserve">. </w:t>
+      </w:r>
     </w:p>
     <w:sectPr>
       <w:pgSz w:w="12240" w:h="15840"/>
@@ -3284,7 +3986,7 @@
 </file>
 
 <file path=customXml/itemProps1.xml><?xml version="1.0" encoding="utf-8"?>
-<ds:datastoreItem xmlns:ds="http://schemas.openxmlformats.org/officeDocument/2006/customXml" ds:itemID="{5246D259-ECE3-44D1-9A71-430BA0A7DD21}">
+<ds:datastoreItem xmlns:ds="http://schemas.openxmlformats.org/officeDocument/2006/customXml" ds:itemID="{D64E63CE-9470-404E-8A1F-517ADA2077C9}">
   <ds:schemaRefs>
     <ds:schemaRef ds:uri="http://schemas.openxmlformats.org/officeDocument/2006/bibliography"/>
   </ds:schemaRefs>

</xml_diff>